<commit_message>
SP Upload + exams
</commit_message>
<xml_diff>
--- a/SP/Ответы СП 4.docx
+++ b/SP/Ответы СП 4.docx
@@ -1,10 +1,10 @@
 
 <file path=word/document.xml><?xml version="1.0" encoding="utf-8"?>
-<w:document xmlns:wpc="http://schemas.microsoft.com/office/word/2010/wordprocessingCanvas" xmlns:mc="http://schemas.openxmlformats.org/markup-compatibility/2006" xmlns:o="urn:schemas-microsoft-com:office:office" xmlns:r="http://schemas.openxmlformats.org/officeDocument/2006/relationships" xmlns:m="http://schemas.openxmlformats.org/officeDocument/2006/math" xmlns:v="urn:schemas-microsoft-com:vml" xmlns:wp14="http://schemas.microsoft.com/office/word/2010/wordprocessingDrawing" xmlns:wp="http://schemas.openxmlformats.org/drawingml/2006/wordprocessingDrawing" xmlns:w10="urn:schemas-microsoft-com:office:word" xmlns:w="http://schemas.openxmlformats.org/wordprocessingml/2006/main" xmlns:w14="http://schemas.microsoft.com/office/word/2010/wordml" xmlns:w15="http://schemas.microsoft.com/office/word/2012/wordml" xmlns:wpg="http://schemas.microsoft.com/office/word/2010/wordprocessingGroup" xmlns:wpi="http://schemas.microsoft.com/office/word/2010/wordprocessingInk" xmlns:wne="http://schemas.microsoft.com/office/word/2006/wordml" xmlns:wps="http://schemas.microsoft.com/office/word/2010/wordprocessingShape" mc:Ignorable="w14 w15 wp14">
+<w:document xmlns:wpc="http://schemas.microsoft.com/office/word/2010/wordprocessingCanvas" xmlns:cx="http://schemas.microsoft.com/office/drawing/2014/chartex" xmlns:cx1="http://schemas.microsoft.com/office/drawing/2015/9/8/chartex" xmlns:cx2="http://schemas.microsoft.com/office/drawing/2015/10/21/chartex" xmlns:cx3="http://schemas.microsoft.com/office/drawing/2016/5/9/chartex" xmlns:cx4="http://schemas.microsoft.com/office/drawing/2016/5/10/chartex" xmlns:cx5="http://schemas.microsoft.com/office/drawing/2016/5/11/chartex" xmlns:cx6="http://schemas.microsoft.com/office/drawing/2016/5/12/chartex" xmlns:cx7="http://schemas.microsoft.com/office/drawing/2016/5/13/chartex" xmlns:cx8="http://schemas.microsoft.com/office/drawing/2016/5/14/chartex" xmlns:mc="http://schemas.openxmlformats.org/markup-compatibility/2006" xmlns:aink="http://schemas.microsoft.com/office/drawing/2016/ink" xmlns:am3d="http://schemas.microsoft.com/office/drawing/2017/model3d" xmlns:o="urn:schemas-microsoft-com:office:office" xmlns:r="http://schemas.openxmlformats.org/officeDocument/2006/relationships" xmlns:m="http://schemas.openxmlformats.org/officeDocument/2006/math" xmlns:v="urn:schemas-microsoft-com:vml" xmlns:wp14="http://schemas.microsoft.com/office/word/2010/wordprocessingDrawing" xmlns:wp="http://schemas.openxmlformats.org/drawingml/2006/wordprocessingDrawing" xmlns:w10="urn:schemas-microsoft-com:office:word" xmlns:w="http://schemas.openxmlformats.org/wordprocessingml/2006/main" xmlns:w14="http://schemas.microsoft.com/office/word/2010/wordml" xmlns:w15="http://schemas.microsoft.com/office/word/2012/wordml" xmlns:w16cex="http://schemas.microsoft.com/office/word/2018/wordml/cex" xmlns:w16cid="http://schemas.microsoft.com/office/word/2016/wordml/cid" xmlns:w16="http://schemas.microsoft.com/office/word/2018/wordml" xmlns:w16sdtdh="http://schemas.microsoft.com/office/word/2020/wordml/sdtdatahash" xmlns:w16se="http://schemas.microsoft.com/office/word/2015/wordml/symex" xmlns:wpg="http://schemas.microsoft.com/office/word/2010/wordprocessingGroup" xmlns:wpi="http://schemas.microsoft.com/office/word/2010/wordprocessingInk" xmlns:wne="http://schemas.microsoft.com/office/word/2006/wordml" xmlns:wps="http://schemas.microsoft.com/office/word/2010/wordprocessingShape" mc:Ignorable="w14 w15 w16se w16cid w16 w16cex w16sdtdh wp14">
   <w:body>
     <w:p>
       <w:pPr>
-        <w:pStyle w:val="3"/>
+        <w:pStyle w:val="Heading3"/>
         <w:shd w:val="clear" w:color="auto" w:fill="538135" w:themeFill="accent6" w:themeFillShade="BF"/>
         <w:ind w:left="-1418"/>
         <w:rPr>
@@ -21,7 +21,6 @@
         </w:rPr>
         <w:t xml:space="preserve">--- 12 </w:t>
       </w:r>
-      <w:proofErr w:type="spellStart"/>
       <w:r>
         <w:rPr>
           <w:sz w:val="24"/>
@@ -29,7 +28,6 @@
         </w:rPr>
         <w:t>лаба</w:t>
       </w:r>
-      <w:proofErr w:type="spellEnd"/>
       <w:r>
         <w:rPr>
           <w:sz w:val="24"/>
@@ -109,53 +107,31 @@
         </w:rPr>
         <w:t xml:space="preserve"> *45120Help link: </w:t>
       </w:r>
-      <w:r>
-        <w:fldChar w:fldCharType="begin"/>
-      </w:r>
-      <w:r>
-        <w:rPr>
-          <w:lang w:val="en-US"/>
-        </w:rPr>
-        <w:instrText xml:space="preserve"> HYPERLINK "http://igrocoder.ru/tiki-index.php?page=%D0%A2%D0%B5%D1%85%D0%BD%D0%BE%D0%BB%D0%BE%D0%B3%D0%B8%D1%8F+COM+%28Component+Object+Model%29" \l "CoCreateInstance" \h </w:instrText>
-      </w:r>
-      <w:r>
-        <w:fldChar w:fldCharType="separate"/>
-      </w:r>
-      <w:r>
-        <w:rPr>
-          <w:rFonts w:ascii="Courier New" w:eastAsia="Courier New" w:hAnsi="Courier New" w:cs="Courier New"/>
-          <w:b/>
-          <w:color w:val="1155CC"/>
-          <w:sz w:val="28"/>
-          <w:szCs w:val="28"/>
-          <w:u w:val="single"/>
-        </w:rPr>
-        <w:t>Технология</w:t>
-      </w:r>
-      <w:r>
-        <w:rPr>
-          <w:rFonts w:ascii="Courier New" w:eastAsia="Courier New" w:hAnsi="Courier New" w:cs="Courier New"/>
-          <w:b/>
-          <w:color w:val="1155CC"/>
-          <w:sz w:val="28"/>
-          <w:szCs w:val="28"/>
-          <w:u w:val="single"/>
-          <w:lang w:val="en-US"/>
-        </w:rPr>
-        <w:t xml:space="preserve"> COM (Component Object Model)</w:t>
-      </w:r>
-      <w:r>
-        <w:rPr>
-          <w:rFonts w:ascii="Courier New" w:eastAsia="Courier New" w:hAnsi="Courier New" w:cs="Courier New"/>
-          <w:b/>
-          <w:color w:val="1155CC"/>
-          <w:sz w:val="28"/>
-          <w:szCs w:val="28"/>
-          <w:u w:val="single"/>
-          <w:lang w:val="en-US"/>
-        </w:rPr>
-        <w:fldChar w:fldCharType="end"/>
-      </w:r>
+      <w:hyperlink r:id="rId4" w:anchor="CoCreateInstance">
+        <w:r>
+          <w:rPr>
+            <w:rFonts w:ascii="Courier New" w:eastAsia="Courier New" w:hAnsi="Courier New" w:cs="Courier New"/>
+            <w:b/>
+            <w:color w:val="1155CC"/>
+            <w:sz w:val="28"/>
+            <w:szCs w:val="28"/>
+            <w:u w:val="single"/>
+          </w:rPr>
+          <w:t>Технология</w:t>
+        </w:r>
+        <w:r>
+          <w:rPr>
+            <w:rFonts w:ascii="Courier New" w:eastAsia="Courier New" w:hAnsi="Courier New" w:cs="Courier New"/>
+            <w:b/>
+            <w:color w:val="1155CC"/>
+            <w:sz w:val="28"/>
+            <w:szCs w:val="28"/>
+            <w:u w:val="single"/>
+            <w:lang w:val="en-US"/>
+          </w:rPr>
+          <w:t xml:space="preserve"> COM (Component Object Model)</w:t>
+        </w:r>
+      </w:hyperlink>
     </w:p>
     <w:p>
       <w:pPr>
@@ -192,7 +168,7 @@
           <w:lang w:val="en-US"/>
         </w:rPr>
       </w:pPr>
-      <w:hyperlink r:id="rId4" w:anchor="EZEAI">
+      <w:hyperlink r:id="rId5" w:anchor="EZEAI">
         <w:r>
           <w:rPr>
             <w:rFonts w:ascii="Courier New" w:eastAsia="Courier New" w:hAnsi="Courier New" w:cs="Courier New"/>
@@ -276,7 +252,7 @@
           <w:lang w:val="en-US"/>
         </w:rPr>
       </w:pPr>
-      <w:hyperlink r:id="rId5">
+      <w:hyperlink r:id="rId6">
         <w:r>
           <w:rPr>
             <w:rFonts w:ascii="Courier New" w:eastAsia="Courier New" w:hAnsi="Courier New" w:cs="Courier New"/>
@@ -324,7 +300,7 @@
         </w:rPr>
         <w:t xml:space="preserve">все о regsvr32 - </w:t>
       </w:r>
-      <w:hyperlink r:id="rId6">
+      <w:hyperlink r:id="rId7">
         <w:r>
           <w:rPr>
             <w:rFonts w:ascii="Courier New" w:eastAsia="Courier New" w:hAnsi="Courier New" w:cs="Courier New"/>
@@ -430,7 +406,7 @@
           <w:lang w:eastAsia="ru-RU"/>
         </w:rPr>
         <w:drawing>
-          <wp:inline distT="114300" distB="114300" distL="114300" distR="114300" wp14:anchorId="0EE22F01" wp14:editId="1631F4B6">
+          <wp:inline distT="114300" distB="114300" distL="114300" distR="114300" wp14:anchorId="7063673D" wp14:editId="307C7870">
             <wp:extent cx="2447925" cy="628650"/>
             <wp:effectExtent l="0" t="0" r="0" b="0"/>
             <wp:docPr id="590" name="image1.png"/>
@@ -443,7 +419,7 @@
                     <pic:cNvPicPr preferRelativeResize="0"/>
                   </pic:nvPicPr>
                   <pic:blipFill>
-                    <a:blip r:embed="rId7"/>
+                    <a:blip r:embed="rId8"/>
                     <a:srcRect/>
                     <a:stretch>
                       <a:fillRect/>
@@ -497,7 +473,7 @@
           <w:lang w:val="en-US"/>
         </w:rPr>
       </w:pPr>
-      <w:hyperlink r:id="rId8">
+      <w:hyperlink r:id="rId9">
         <w:r>
           <w:rPr>
             <w:rFonts w:ascii="Courier New" w:eastAsia="Courier New" w:hAnsi="Courier New" w:cs="Courier New"/>
@@ -524,7 +500,7 @@
           <w:lang w:val="en-US"/>
         </w:rPr>
       </w:pPr>
-      <w:hyperlink r:id="rId9">
+      <w:hyperlink r:id="rId10">
         <w:r>
           <w:rPr>
             <w:rFonts w:ascii="Courier New" w:eastAsia="Courier New" w:hAnsi="Courier New" w:cs="Courier New"/>
@@ -538,7 +514,6 @@
           <w:t>-</w:t>
         </w:r>
         <w:proofErr w:type="spellStart"/>
-        <w:proofErr w:type="gramStart"/>
         <w:r>
           <w:rPr>
             <w:rFonts w:ascii="Courier New" w:eastAsia="Courier New" w:hAnsi="Courier New" w:cs="Courier New"/>
@@ -549,20 +524,7 @@
             <w:u w:val="single"/>
             <w:lang w:val="en-US"/>
           </w:rPr>
-          <w:t>registry-</w:t>
-        </w:r>
-        <w:proofErr w:type="gramEnd"/>
-        <w:r>
-          <w:rPr>
-            <w:rFonts w:ascii="Courier New" w:eastAsia="Courier New" w:hAnsi="Courier New" w:cs="Courier New"/>
-            <w:b/>
-            <w:color w:val="1155CC"/>
-            <w:sz w:val="28"/>
-            <w:szCs w:val="28"/>
-            <w:u w:val="single"/>
-            <w:lang w:val="en-US"/>
-          </w:rPr>
-          <w:t>keys?redirectedfrom</w:t>
+          <w:t>registry-keys?redirectedfrom</w:t>
         </w:r>
         <w:proofErr w:type="spellEnd"/>
         <w:r>
@@ -656,67 +618,43 @@
           <w:szCs w:val="28"/>
           <w:lang w:val="en-US"/>
         </w:rPr>
-        <w:t xml:space="preserve">, PRGID - </w:t>
-      </w:r>
-      <w:proofErr w:type="spellStart"/>
-      <w:r>
-        <w:rPr>
-          <w:rFonts w:ascii="Courier New" w:eastAsia="Courier New" w:hAnsi="Courier New" w:cs="Courier New"/>
-          <w:b/>
-          <w:sz w:val="28"/>
-          <w:szCs w:val="28"/>
-          <w:lang w:val="en-US"/>
-        </w:rPr>
-        <w:t>ProgID</w:t>
-      </w:r>
-      <w:proofErr w:type="spellEnd"/>
-    </w:p>
-    <w:p>
-      <w:pPr>
-        <w:ind w:left="-1418"/>
-        <w:jc w:val="both"/>
-        <w:rPr>
-          <w:rFonts w:ascii="Courier New" w:eastAsia="Courier New" w:hAnsi="Courier New" w:cs="Courier New"/>
-          <w:b/>
-          <w:sz w:val="28"/>
-          <w:szCs w:val="28"/>
-          <w:lang w:val="en-US"/>
-        </w:rPr>
-      </w:pPr>
-    </w:p>
-    <w:p>
-      <w:pPr>
-        <w:ind w:left="-1418"/>
-        <w:jc w:val="both"/>
-        <w:rPr>
-          <w:rFonts w:ascii="Courier New" w:eastAsia="Courier New" w:hAnsi="Courier New" w:cs="Courier New"/>
-          <w:b/>
-          <w:sz w:val="28"/>
-          <w:szCs w:val="28"/>
-          <w:lang w:val="en-US"/>
-        </w:rPr>
-      </w:pPr>
-      <w:proofErr w:type="gramStart"/>
-      <w:r>
-        <w:rPr>
-          <w:rFonts w:ascii="Courier New" w:eastAsia="Courier New" w:hAnsi="Courier New" w:cs="Courier New"/>
-          <w:b/>
-          <w:sz w:val="28"/>
-          <w:szCs w:val="28"/>
-          <w:lang w:val="en-US"/>
-        </w:rPr>
-        <w:t>It’s</w:t>
-      </w:r>
-      <w:proofErr w:type="gramEnd"/>
-      <w:r>
-        <w:rPr>
-          <w:rFonts w:ascii="Courier New" w:eastAsia="Courier New" w:hAnsi="Courier New" w:cs="Courier New"/>
-          <w:b/>
-          <w:sz w:val="28"/>
-          <w:szCs w:val="28"/>
-          <w:lang w:val="en-US"/>
-        </w:rPr>
-        <w:t xml:space="preserve"> used in the INSTALL.cpp in the </w:t>
+        <w:t>, PRGID - ProgID</w:t>
+      </w:r>
+    </w:p>
+    <w:p>
+      <w:pPr>
+        <w:ind w:left="-1418"/>
+        <w:jc w:val="both"/>
+        <w:rPr>
+          <w:rFonts w:ascii="Courier New" w:eastAsia="Courier New" w:hAnsi="Courier New" w:cs="Courier New"/>
+          <w:b/>
+          <w:sz w:val="28"/>
+          <w:szCs w:val="28"/>
+          <w:lang w:val="en-US"/>
+        </w:rPr>
+      </w:pPr>
+    </w:p>
+    <w:p>
+      <w:pPr>
+        <w:ind w:left="-1418"/>
+        <w:jc w:val="both"/>
+        <w:rPr>
+          <w:rFonts w:ascii="Courier New" w:eastAsia="Courier New" w:hAnsi="Courier New" w:cs="Courier New"/>
+          <w:b/>
+          <w:sz w:val="28"/>
+          <w:szCs w:val="28"/>
+          <w:lang w:val="en-US"/>
+        </w:rPr>
+      </w:pPr>
+      <w:r>
+        <w:rPr>
+          <w:rFonts w:ascii="Courier New" w:eastAsia="Courier New" w:hAnsi="Courier New" w:cs="Courier New"/>
+          <w:b/>
+          <w:sz w:val="28"/>
+          <w:szCs w:val="28"/>
+          <w:lang w:val="en-US"/>
+        </w:rPr>
+        <w:t xml:space="preserve">It’s used in the INSTALL.cpp in the </w:t>
       </w:r>
       <w:proofErr w:type="spellStart"/>
       <w:r>
@@ -835,65 +773,14 @@
           <w:szCs w:val="28"/>
         </w:rPr>
       </w:pPr>
-      <w:proofErr w:type="spellStart"/>
-      <w:r>
-        <w:rPr>
-          <w:rFonts w:ascii="Courier New" w:eastAsia="Courier New" w:hAnsi="Courier New" w:cs="Courier New"/>
-          <w:b/>
-          <w:sz w:val="28"/>
-          <w:szCs w:val="28"/>
-        </w:rPr>
-        <w:t>Common</w:t>
-      </w:r>
-      <w:proofErr w:type="spellEnd"/>
-      <w:r>
-        <w:rPr>
-          <w:rFonts w:ascii="Courier New" w:eastAsia="Courier New" w:hAnsi="Courier New" w:cs="Courier New"/>
-          <w:b/>
-          <w:sz w:val="28"/>
-          <w:szCs w:val="28"/>
-        </w:rPr>
-        <w:t xml:space="preserve"> </w:t>
-      </w:r>
-      <w:proofErr w:type="spellStart"/>
-      <w:r>
-        <w:rPr>
-          <w:rFonts w:ascii="Courier New" w:eastAsia="Courier New" w:hAnsi="Courier New" w:cs="Courier New"/>
-          <w:b/>
-          <w:sz w:val="28"/>
-          <w:szCs w:val="28"/>
-        </w:rPr>
-        <w:t>Object</w:t>
-      </w:r>
-      <w:proofErr w:type="spellEnd"/>
-      <w:r>
-        <w:rPr>
-          <w:rFonts w:ascii="Courier New" w:eastAsia="Courier New" w:hAnsi="Courier New" w:cs="Courier New"/>
-          <w:b/>
-          <w:sz w:val="28"/>
-          <w:szCs w:val="28"/>
-        </w:rPr>
-        <w:t xml:space="preserve"> </w:t>
-      </w:r>
-      <w:proofErr w:type="spellStart"/>
-      <w:r>
-        <w:rPr>
-          <w:rFonts w:ascii="Courier New" w:eastAsia="Courier New" w:hAnsi="Courier New" w:cs="Courier New"/>
-          <w:b/>
-          <w:sz w:val="28"/>
-          <w:szCs w:val="28"/>
-        </w:rPr>
-        <w:t>Model</w:t>
-      </w:r>
-      <w:proofErr w:type="spellEnd"/>
-      <w:r>
-        <w:rPr>
-          <w:rFonts w:ascii="Courier New" w:eastAsia="Courier New" w:hAnsi="Courier New" w:cs="Courier New"/>
-          <w:b/>
-          <w:sz w:val="28"/>
-          <w:szCs w:val="28"/>
-        </w:rPr>
-        <w:t>. COM</w:t>
+      <w:r>
+        <w:rPr>
+          <w:rFonts w:ascii="Courier New" w:eastAsia="Courier New" w:hAnsi="Courier New" w:cs="Courier New"/>
+          <w:b/>
+          <w:sz w:val="28"/>
+          <w:szCs w:val="28"/>
+        </w:rPr>
+        <w:t>Common Object Model. COM</w:t>
       </w:r>
       <w:r>
         <w:rPr>
@@ -2167,7 +2054,7 @@
         </w:rPr>
         <w:lastRenderedPageBreak/>
         <w:drawing>
-          <wp:inline distT="0" distB="0" distL="0" distR="0" wp14:anchorId="15859833" wp14:editId="412CAB34">
+          <wp:inline distT="0" distB="0" distL="0" distR="0" wp14:anchorId="322527A5" wp14:editId="566EBF4E">
             <wp:extent cx="5850255" cy="3913835"/>
             <wp:effectExtent l="19050" t="19050" r="17145" b="10795"/>
             <wp:docPr id="594" name="Рисунок 594"/>
@@ -2184,7 +2071,7 @@
                     </pic:cNvPicPr>
                   </pic:nvPicPr>
                   <pic:blipFill>
-                    <a:blip r:embed="rId10">
+                    <a:blip r:embed="rId11">
                       <a:extLst>
                         <a:ext uri="{28A0092B-C50C-407E-A947-70E740481C1C}">
                           <a14:useLocalDpi xmlns:a14="http://schemas.microsoft.com/office/drawing/2010/main" val="0"/>
@@ -2335,7 +2222,7 @@
     <w:p>
       <w:pPr>
         <w:spacing w:before="240" w:after="240"/>
-        <w:ind w:left="-1418" w:hanging="360"/>
+        <w:ind w:left="-1418" w:hanging="22"/>
         <w:jc w:val="both"/>
         <w:rPr>
           <w:rFonts w:ascii="Courier New" w:eastAsia="Courier New" w:hAnsi="Courier New" w:cs="Courier New"/>
@@ -2386,7 +2273,7 @@
     <w:p>
       <w:pPr>
         <w:spacing w:before="240" w:after="240"/>
-        <w:ind w:left="-1418" w:hanging="360"/>
+        <w:ind w:left="-1418" w:hanging="22"/>
         <w:jc w:val="both"/>
         <w:rPr>
           <w:rFonts w:ascii="Courier New" w:eastAsia="Courier New" w:hAnsi="Courier New" w:cs="Courier New"/>
@@ -2458,7 +2345,7 @@
     <w:p>
       <w:pPr>
         <w:shd w:val="clear" w:color="auto" w:fill="A8D08D" w:themeFill="accent6" w:themeFillTint="99"/>
-        <w:ind w:left="-1418"/>
+        <w:ind w:left="-1418" w:hanging="22"/>
         <w:jc w:val="both"/>
         <w:rPr>
           <w:rFonts w:ascii="Courier New" w:eastAsia="Courier New" w:hAnsi="Courier New" w:cs="Courier New"/>
@@ -2480,7 +2367,7 @@
     <w:p>
       <w:pPr>
         <w:spacing w:before="240" w:after="240"/>
-        <w:ind w:left="-1418" w:hanging="360"/>
+        <w:ind w:left="-1418" w:hanging="22"/>
         <w:jc w:val="both"/>
         <w:rPr>
           <w:rFonts w:ascii="Courier New" w:eastAsia="Courier New" w:hAnsi="Courier New" w:cs="Courier New"/>
@@ -2515,7 +2402,7 @@
     <w:p>
       <w:pPr>
         <w:spacing w:before="240" w:after="240"/>
-        <w:ind w:left="-1418" w:hanging="360"/>
+        <w:ind w:left="-1418" w:hanging="22"/>
         <w:jc w:val="both"/>
         <w:rPr>
           <w:rFonts w:ascii="Courier New" w:eastAsia="Courier New" w:hAnsi="Courier New" w:cs="Courier New"/>
@@ -3186,635 +3073,10 @@
           <w:lang w:eastAsia="ru-RU"/>
         </w:rPr>
         <w:drawing>
-          <wp:inline distT="0" distB="0" distL="0" distR="0" wp14:anchorId="69B0B916" wp14:editId="3BB980F8">
+          <wp:inline distT="0" distB="0" distL="0" distR="0" wp14:anchorId="71ADEF6C" wp14:editId="38C6E524">
             <wp:extent cx="6336254" cy="3818820"/>
             <wp:effectExtent l="0" t="0" r="7620" b="0"/>
             <wp:docPr id="595" name="Рисунок 595"/>
-            <wp:cNvGraphicFramePr>
-              <a:graphicFrameLocks xmlns:a="http://schemas.openxmlformats.org/drawingml/2006/main" noChangeAspect="1"/>
-            </wp:cNvGraphicFramePr>
-            <a:graphic xmlns:a="http://schemas.openxmlformats.org/drawingml/2006/main">
-              <a:graphicData uri="http://schemas.openxmlformats.org/drawingml/2006/picture">
-                <pic:pic xmlns:pic="http://schemas.openxmlformats.org/drawingml/2006/picture">
-                  <pic:nvPicPr>
-                    <pic:cNvPr id="1" name=""/>
-                    <pic:cNvPicPr/>
-                  </pic:nvPicPr>
-                  <pic:blipFill>
-                    <a:blip r:embed="rId11"/>
-                    <a:stretch>
-                      <a:fillRect/>
-                    </a:stretch>
-                  </pic:blipFill>
-                  <pic:spPr>
-                    <a:xfrm>
-                      <a:off x="0" y="0"/>
-                      <a:ext cx="6342031" cy="3822302"/>
-                    </a:xfrm>
-                    <a:prstGeom prst="rect">
-                      <a:avLst/>
-                    </a:prstGeom>
-                  </pic:spPr>
-                </pic:pic>
-              </a:graphicData>
-            </a:graphic>
-          </wp:inline>
-        </w:drawing>
-      </w:r>
-    </w:p>
-    <w:p>
-      <w:pPr>
-        <w:shd w:val="clear" w:color="auto" w:fill="A8D08D" w:themeFill="accent6" w:themeFillTint="99"/>
-        <w:ind w:left="-1418"/>
-        <w:jc w:val="both"/>
-        <w:rPr>
-          <w:rFonts w:ascii="Courier New" w:eastAsia="Courier New" w:hAnsi="Courier New" w:cs="Courier New"/>
-          <w:b/>
-          <w:sz w:val="28"/>
-          <w:szCs w:val="28"/>
-        </w:rPr>
-      </w:pPr>
-      <w:r>
-        <w:rPr>
-          <w:rFonts w:ascii="Courier New" w:eastAsia="Courier New" w:hAnsi="Courier New" w:cs="Courier New"/>
-          <w:b/>
-          <w:sz w:val="28"/>
-          <w:szCs w:val="28"/>
-        </w:rPr>
-        <w:lastRenderedPageBreak/>
-        <w:t xml:space="preserve">17. Что такое «счетчик ссылок на интерфейсы»? Для чего он нужен? Каким образом и когда этот счетчик увеличивается и уменьшается? </w:t>
-      </w:r>
-    </w:p>
-    <w:p>
-      <w:pPr>
-        <w:ind w:left="-1418"/>
-        <w:jc w:val="both"/>
-        <w:rPr>
-          <w:rFonts w:ascii="Courier New" w:eastAsia="Courier New" w:hAnsi="Courier New" w:cs="Courier New"/>
-          <w:b/>
-          <w:sz w:val="28"/>
-          <w:szCs w:val="28"/>
-        </w:rPr>
-      </w:pPr>
-    </w:p>
-    <w:p>
-      <w:pPr>
-        <w:ind w:left="-1418"/>
-        <w:jc w:val="both"/>
-        <w:rPr>
-          <w:rFonts w:ascii="Verdana" w:eastAsia="Verdana" w:hAnsi="Verdana" w:cs="Verdana"/>
-          <w:b/>
-          <w:sz w:val="20"/>
-          <w:szCs w:val="20"/>
-          <w:highlight w:val="white"/>
-        </w:rPr>
-      </w:pPr>
-      <w:r>
-        <w:rPr>
-          <w:rFonts w:ascii="Verdana" w:eastAsia="Verdana" w:hAnsi="Verdana" w:cs="Verdana"/>
-          <w:b/>
-          <w:sz w:val="20"/>
-          <w:szCs w:val="20"/>
-          <w:highlight w:val="white"/>
-        </w:rPr>
-        <w:t xml:space="preserve">Поскольку экземпляр СОМ-компонента может иметь несколько интерфейсов, связанных со многими клиентами, нашему объекту необходимо иметь некоторую возможность подсчета обращений к нему (счетчик). </w:t>
-      </w:r>
-    </w:p>
-    <w:p>
-      <w:pPr>
-        <w:ind w:left="-1418"/>
-        <w:jc w:val="both"/>
-        <w:rPr>
-          <w:rFonts w:ascii="Verdana" w:eastAsia="Verdana" w:hAnsi="Verdana" w:cs="Verdana"/>
-          <w:b/>
-          <w:sz w:val="20"/>
-          <w:szCs w:val="20"/>
-          <w:highlight w:val="white"/>
-        </w:rPr>
-      </w:pPr>
-      <w:r>
-        <w:rPr>
-          <w:rFonts w:ascii="Verdana" w:eastAsia="Verdana" w:hAnsi="Verdana" w:cs="Verdana"/>
-          <w:b/>
-          <w:sz w:val="20"/>
-          <w:szCs w:val="20"/>
-          <w:highlight w:val="white"/>
-        </w:rPr>
-        <w:t xml:space="preserve">Всякий раз, когда клиент запрашивает интерфейс, значение счетчика будет увеличиваться, а когда клиент завершает работу с интерфейсом — уменьшаться. </w:t>
-      </w:r>
-    </w:p>
-    <w:p>
-      <w:pPr>
-        <w:ind w:left="-1418"/>
-        <w:jc w:val="both"/>
-        <w:rPr>
-          <w:rFonts w:ascii="Courier New" w:eastAsia="Courier New" w:hAnsi="Courier New" w:cs="Courier New"/>
-          <w:b/>
-          <w:sz w:val="20"/>
-          <w:szCs w:val="20"/>
-        </w:rPr>
-      </w:pPr>
-      <w:r>
-        <w:rPr>
-          <w:rFonts w:ascii="Verdana" w:eastAsia="Verdana" w:hAnsi="Verdana" w:cs="Verdana"/>
-          <w:b/>
-          <w:sz w:val="20"/>
-          <w:szCs w:val="20"/>
-          <w:highlight w:val="white"/>
-        </w:rPr>
-        <w:t xml:space="preserve">В конце концов, когда значение счетчика обращений станет равным нулю, СОМ-компонент будет уничтожен. Именно для этого и служат методы </w:t>
-      </w:r>
-      <w:proofErr w:type="spellStart"/>
-      <w:proofErr w:type="gramStart"/>
-      <w:r>
-        <w:rPr>
-          <w:rFonts w:ascii="Verdana" w:eastAsia="Verdana" w:hAnsi="Verdana" w:cs="Verdana"/>
-          <w:b/>
-          <w:sz w:val="20"/>
-          <w:szCs w:val="20"/>
-          <w:highlight w:val="white"/>
-        </w:rPr>
-        <w:t>IUnknown</w:t>
-      </w:r>
-      <w:proofErr w:type="spellEnd"/>
-      <w:r>
-        <w:rPr>
-          <w:rFonts w:ascii="Verdana" w:eastAsia="Verdana" w:hAnsi="Verdana" w:cs="Verdana"/>
-          <w:b/>
-          <w:sz w:val="20"/>
-          <w:szCs w:val="20"/>
-          <w:highlight w:val="white"/>
-        </w:rPr>
-        <w:t>::</w:t>
-      </w:r>
-      <w:proofErr w:type="spellStart"/>
-      <w:proofErr w:type="gramEnd"/>
-      <w:r>
-        <w:rPr>
-          <w:rFonts w:ascii="Verdana" w:eastAsia="Verdana" w:hAnsi="Verdana" w:cs="Verdana"/>
-          <w:b/>
-          <w:sz w:val="20"/>
-          <w:szCs w:val="20"/>
-          <w:highlight w:val="white"/>
-        </w:rPr>
-        <w:t>AddRef</w:t>
-      </w:r>
-      <w:proofErr w:type="spellEnd"/>
-      <w:r>
-        <w:rPr>
-          <w:rFonts w:ascii="Verdana" w:eastAsia="Verdana" w:hAnsi="Verdana" w:cs="Verdana"/>
-          <w:b/>
-          <w:sz w:val="20"/>
-          <w:szCs w:val="20"/>
-          <w:highlight w:val="white"/>
-        </w:rPr>
-        <w:t xml:space="preserve">() и </w:t>
-      </w:r>
-      <w:proofErr w:type="spellStart"/>
-      <w:r>
-        <w:rPr>
-          <w:rFonts w:ascii="Verdana" w:eastAsia="Verdana" w:hAnsi="Verdana" w:cs="Verdana"/>
-          <w:b/>
-          <w:sz w:val="20"/>
-          <w:szCs w:val="20"/>
-          <w:highlight w:val="white"/>
-        </w:rPr>
-        <w:t>IUnknown</w:t>
-      </w:r>
-      <w:proofErr w:type="spellEnd"/>
-      <w:r>
-        <w:rPr>
-          <w:rFonts w:ascii="Verdana" w:eastAsia="Verdana" w:hAnsi="Verdana" w:cs="Verdana"/>
-          <w:b/>
-          <w:sz w:val="20"/>
-          <w:szCs w:val="20"/>
-          <w:highlight w:val="white"/>
-        </w:rPr>
-        <w:t>::</w:t>
-      </w:r>
-      <w:proofErr w:type="spellStart"/>
-      <w:r>
-        <w:rPr>
-          <w:rFonts w:ascii="Verdana" w:eastAsia="Verdana" w:hAnsi="Verdana" w:cs="Verdana"/>
-          <w:b/>
-          <w:sz w:val="20"/>
-          <w:szCs w:val="20"/>
-          <w:highlight w:val="white"/>
-        </w:rPr>
-        <w:t>Release</w:t>
-      </w:r>
-      <w:proofErr w:type="spellEnd"/>
-      <w:r>
-        <w:rPr>
-          <w:rFonts w:ascii="Verdana" w:eastAsia="Verdana" w:hAnsi="Verdana" w:cs="Verdana"/>
-          <w:b/>
-          <w:sz w:val="20"/>
-          <w:szCs w:val="20"/>
-          <w:highlight w:val="white"/>
-        </w:rPr>
-        <w:t>().</w:t>
-      </w:r>
-    </w:p>
-    <w:p>
-      <w:pPr>
-        <w:ind w:left="-1418"/>
-        <w:jc w:val="both"/>
-        <w:rPr>
-          <w:rFonts w:ascii="Courier New" w:eastAsia="Courier New" w:hAnsi="Courier New" w:cs="Courier New"/>
-          <w:b/>
-          <w:sz w:val="28"/>
-          <w:szCs w:val="28"/>
-        </w:rPr>
-      </w:pPr>
-      <w:r>
-        <w:rPr>
-          <w:rFonts w:ascii="Courier New" w:eastAsia="Courier New" w:hAnsi="Courier New" w:cs="Courier New"/>
-          <w:b/>
-          <w:sz w:val="28"/>
-          <w:szCs w:val="28"/>
-        </w:rPr>
-        <w:t xml:space="preserve">Данный </w:t>
-      </w:r>
-      <w:proofErr w:type="spellStart"/>
-      <w:r>
-        <w:rPr>
-          <w:rFonts w:ascii="Courier New" w:eastAsia="Courier New" w:hAnsi="Courier New" w:cs="Courier New"/>
-          <w:b/>
-          <w:sz w:val="28"/>
-          <w:szCs w:val="28"/>
-        </w:rPr>
-        <w:t>механиз</w:t>
-      </w:r>
-      <w:proofErr w:type="spellEnd"/>
-      <w:r>
-        <w:rPr>
-          <w:rFonts w:ascii="Courier New" w:eastAsia="Courier New" w:hAnsi="Courier New" w:cs="Courier New"/>
-          <w:b/>
-          <w:sz w:val="28"/>
-          <w:szCs w:val="28"/>
-        </w:rPr>
-        <w:t xml:space="preserve"> позволяет </w:t>
-      </w:r>
-      <w:proofErr w:type="gramStart"/>
-      <w:r>
-        <w:rPr>
-          <w:rFonts w:ascii="Courier New" w:eastAsia="Courier New" w:hAnsi="Courier New" w:cs="Courier New"/>
-          <w:b/>
-          <w:sz w:val="28"/>
-          <w:szCs w:val="28"/>
-        </w:rPr>
-        <w:t>узнать</w:t>
-      </w:r>
-      <w:proofErr w:type="gramEnd"/>
-      <w:r>
-        <w:rPr>
-          <w:rFonts w:ascii="Courier New" w:eastAsia="Courier New" w:hAnsi="Courier New" w:cs="Courier New"/>
-          <w:b/>
-          <w:sz w:val="28"/>
-          <w:szCs w:val="28"/>
-        </w:rPr>
-        <w:t xml:space="preserve"> когда можно удалить экземпляр компонента из памяти. </w:t>
-      </w:r>
-    </w:p>
-    <w:p>
-      <w:pPr>
-        <w:ind w:left="-1418"/>
-        <w:jc w:val="both"/>
-        <w:rPr>
-          <w:rFonts w:ascii="Courier New" w:eastAsia="Courier New" w:hAnsi="Courier New" w:cs="Courier New"/>
-          <w:b/>
-          <w:sz w:val="28"/>
-          <w:szCs w:val="28"/>
-        </w:rPr>
-      </w:pPr>
-      <w:proofErr w:type="spellStart"/>
-      <w:r>
-        <w:rPr>
-          <w:rFonts w:ascii="Courier New" w:eastAsia="Courier New" w:hAnsi="Courier New" w:cs="Courier New"/>
-          <w:b/>
-          <w:sz w:val="28"/>
-          <w:szCs w:val="28"/>
-        </w:rPr>
-        <w:t>AddRef</w:t>
-      </w:r>
-      <w:proofErr w:type="spellEnd"/>
-      <w:r>
-        <w:rPr>
-          <w:rFonts w:ascii="Courier New" w:eastAsia="Courier New" w:hAnsi="Courier New" w:cs="Courier New"/>
-          <w:b/>
-          <w:sz w:val="28"/>
-          <w:szCs w:val="28"/>
-        </w:rPr>
-        <w:t xml:space="preserve"> - увеличивает</w:t>
-      </w:r>
-    </w:p>
-    <w:p>
-      <w:pPr>
-        <w:ind w:left="-1418"/>
-        <w:jc w:val="both"/>
-        <w:rPr>
-          <w:rFonts w:ascii="Courier New" w:eastAsia="Courier New" w:hAnsi="Courier New" w:cs="Courier New"/>
-          <w:b/>
-          <w:sz w:val="28"/>
-          <w:szCs w:val="28"/>
-        </w:rPr>
-      </w:pPr>
-      <w:proofErr w:type="spellStart"/>
-      <w:r>
-        <w:rPr>
-          <w:rFonts w:ascii="Courier New" w:eastAsia="Courier New" w:hAnsi="Courier New" w:cs="Courier New"/>
-          <w:b/>
-          <w:sz w:val="28"/>
-          <w:szCs w:val="28"/>
-        </w:rPr>
-        <w:t>Release</w:t>
-      </w:r>
-      <w:proofErr w:type="spellEnd"/>
-      <w:r>
-        <w:rPr>
-          <w:rFonts w:ascii="Courier New" w:eastAsia="Courier New" w:hAnsi="Courier New" w:cs="Courier New"/>
-          <w:b/>
-          <w:sz w:val="28"/>
-          <w:szCs w:val="28"/>
-        </w:rPr>
-        <w:t xml:space="preserve"> </w:t>
-      </w:r>
-      <w:r>
-        <w:rPr>
-          <w:rFonts w:ascii="Courier New" w:eastAsia="Courier New" w:hAnsi="Courier New" w:cs="Courier New"/>
-          <w:b/>
-          <w:sz w:val="28"/>
-          <w:szCs w:val="28"/>
-        </w:rPr>
-        <w:t>–</w:t>
-      </w:r>
-      <w:r>
-        <w:rPr>
-          <w:rFonts w:ascii="Courier New" w:eastAsia="Courier New" w:hAnsi="Courier New" w:cs="Courier New"/>
-          <w:b/>
-          <w:sz w:val="28"/>
-          <w:szCs w:val="28"/>
-        </w:rPr>
-        <w:t xml:space="preserve"> уменьшает</w:t>
-      </w:r>
-    </w:p>
-    <w:p>
-      <w:pPr>
-        <w:ind w:left="-1418"/>
-        <w:jc w:val="both"/>
-        <w:rPr>
-          <w:rFonts w:ascii="Courier New" w:eastAsia="Courier New" w:hAnsi="Courier New" w:cs="Courier New"/>
-          <w:b/>
-          <w:sz w:val="28"/>
-          <w:szCs w:val="28"/>
-        </w:rPr>
-      </w:pPr>
-    </w:p>
-    <w:p>
-      <w:pPr>
-        <w:shd w:val="clear" w:color="auto" w:fill="A8D08D" w:themeFill="accent6" w:themeFillTint="99"/>
-        <w:ind w:left="-1418"/>
-        <w:jc w:val="both"/>
-        <w:rPr>
-          <w:rFonts w:ascii="Courier New" w:eastAsia="Courier New" w:hAnsi="Courier New" w:cs="Courier New"/>
-          <w:b/>
-          <w:color w:val="FF0000"/>
-          <w:sz w:val="28"/>
-          <w:szCs w:val="28"/>
-        </w:rPr>
-      </w:pPr>
-      <w:r>
-        <w:rPr>
-          <w:rFonts w:ascii="Courier New" w:eastAsia="Courier New" w:hAnsi="Courier New" w:cs="Courier New"/>
-          <w:b/>
-          <w:sz w:val="28"/>
-          <w:szCs w:val="28"/>
-        </w:rPr>
-        <w:t xml:space="preserve">18. Какое соглашение о вызове и возврате должен обеспечивать метод COM-объекта? </w:t>
-      </w:r>
-      <w:r>
-        <w:rPr>
-          <w:rFonts w:ascii="Courier New" w:eastAsia="Courier New" w:hAnsi="Courier New" w:cs="Courier New"/>
-          <w:b/>
-          <w:sz w:val="28"/>
-          <w:szCs w:val="28"/>
-        </w:rPr>
-        <w:t>Какие методы являются исключением?</w:t>
-      </w:r>
-    </w:p>
-    <w:p>
-      <w:pPr>
-        <w:spacing w:after="0" w:line="240" w:lineRule="auto"/>
-        <w:ind w:left="-1418"/>
-        <w:jc w:val="both"/>
-        <w:rPr>
-          <w:rFonts w:ascii="Courier New" w:hAnsi="Courier New" w:cs="Courier New"/>
-          <w:b/>
-          <w:sz w:val="28"/>
-          <w:szCs w:val="28"/>
-        </w:rPr>
-      </w:pPr>
-      <w:proofErr w:type="gramStart"/>
-      <w:r>
-        <w:rPr>
-          <w:rFonts w:ascii="Courier New" w:hAnsi="Courier New" w:cs="Courier New"/>
-          <w:b/>
-          <w:sz w:val="28"/>
-          <w:szCs w:val="28"/>
-        </w:rPr>
-        <w:t xml:space="preserve">Методы </w:t>
-      </w:r>
-      <w:r>
-        <w:rPr>
-          <w:rFonts w:ascii="Courier New" w:hAnsi="Courier New" w:cs="Courier New"/>
-          <w:sz w:val="28"/>
-          <w:szCs w:val="28"/>
-        </w:rPr>
-        <w:t xml:space="preserve"> </w:t>
-      </w:r>
-      <w:r>
-        <w:rPr>
-          <w:rFonts w:ascii="Courier New" w:hAnsi="Courier New" w:cs="Courier New"/>
-          <w:b/>
-          <w:sz w:val="28"/>
-          <w:szCs w:val="28"/>
-          <w:lang w:val="en-US"/>
-        </w:rPr>
-        <w:t>COM</w:t>
-      </w:r>
-      <w:proofErr w:type="gramEnd"/>
-      <w:r>
-        <w:rPr>
-          <w:rFonts w:ascii="Courier New" w:hAnsi="Courier New" w:cs="Courier New"/>
-          <w:b/>
-          <w:sz w:val="28"/>
-          <w:szCs w:val="28"/>
-        </w:rPr>
-        <w:t xml:space="preserve">-объекта: </w:t>
-      </w:r>
-      <w:r>
-        <w:rPr>
-          <w:rFonts w:ascii="Courier New" w:hAnsi="Courier New" w:cs="Courier New"/>
-          <w:sz w:val="28"/>
-          <w:szCs w:val="28"/>
-        </w:rPr>
-        <w:t>поддерживают  соглашение о вызове</w:t>
-      </w:r>
-      <w:r>
-        <w:rPr>
-          <w:rFonts w:ascii="Courier New" w:hAnsi="Courier New" w:cs="Courier New"/>
-          <w:b/>
-          <w:sz w:val="28"/>
-          <w:szCs w:val="28"/>
-        </w:rPr>
-        <w:t xml:space="preserve"> </w:t>
-      </w:r>
-      <w:proofErr w:type="spellStart"/>
-      <w:r>
-        <w:rPr>
-          <w:rStyle w:val="mw-headline"/>
-          <w:rFonts w:ascii="Courier New" w:hAnsi="Courier New" w:cs="Courier New"/>
-          <w:b/>
-          <w:sz w:val="28"/>
-          <w:szCs w:val="28"/>
-        </w:rPr>
-        <w:t>stdcall</w:t>
-      </w:r>
-      <w:proofErr w:type="spellEnd"/>
-      <w:r>
-        <w:rPr>
-          <w:rStyle w:val="mw-headline"/>
-          <w:rFonts w:ascii="Courier New" w:hAnsi="Courier New" w:cs="Courier New"/>
-          <w:b/>
-          <w:sz w:val="28"/>
-          <w:szCs w:val="28"/>
-        </w:rPr>
-        <w:t xml:space="preserve"> </w:t>
-      </w:r>
-      <w:r>
-        <w:rPr>
-          <w:rStyle w:val="mw-headline"/>
-          <w:rFonts w:ascii="Courier New" w:hAnsi="Courier New" w:cs="Courier New"/>
-          <w:sz w:val="28"/>
-          <w:szCs w:val="28"/>
-        </w:rPr>
-        <w:t>(</w:t>
-      </w:r>
-      <w:r>
-        <w:rPr>
-          <w:rStyle w:val="mw-headline"/>
-          <w:rFonts w:ascii="Courier New" w:hAnsi="Courier New" w:cs="Courier New"/>
-          <w:color w:val="FF0000"/>
-          <w:sz w:val="28"/>
-          <w:szCs w:val="28"/>
-          <w:highlight w:val="yellow"/>
-        </w:rPr>
-        <w:t>а</w:t>
-      </w:r>
-      <w:r>
-        <w:rPr>
-          <w:rFonts w:ascii="Courier New" w:hAnsi="Courier New" w:cs="Courier New"/>
-          <w:color w:val="FF0000"/>
-          <w:sz w:val="28"/>
-          <w:szCs w:val="28"/>
-          <w:highlight w:val="yellow"/>
-        </w:rPr>
-        <w:t>ргументы передаются через стек, справа налево</w:t>
-      </w:r>
-      <w:r>
-        <w:rPr>
-          <w:rFonts w:ascii="Courier New" w:hAnsi="Courier New" w:cs="Courier New"/>
-          <w:sz w:val="28"/>
-          <w:szCs w:val="28"/>
-        </w:rPr>
-        <w:t xml:space="preserve">, очистку стека производит </w:t>
-      </w:r>
-      <w:r>
-        <w:rPr>
-          <w:rFonts w:ascii="Courier New" w:hAnsi="Courier New" w:cs="Courier New"/>
-          <w:b/>
-          <w:bCs/>
-          <w:sz w:val="28"/>
-          <w:szCs w:val="28"/>
-        </w:rPr>
-        <w:t>вызываемая</w:t>
-      </w:r>
-      <w:r>
-        <w:rPr>
-          <w:rFonts w:ascii="Courier New" w:hAnsi="Courier New" w:cs="Courier New"/>
-          <w:sz w:val="28"/>
-          <w:szCs w:val="28"/>
-        </w:rPr>
-        <w:t xml:space="preserve"> подпрограмма</w:t>
-      </w:r>
-      <w:r>
-        <w:rPr>
-          <w:rStyle w:val="mw-headline"/>
-          <w:rFonts w:ascii="Courier New" w:hAnsi="Courier New" w:cs="Courier New"/>
-          <w:sz w:val="28"/>
-          <w:szCs w:val="28"/>
-        </w:rPr>
-        <w:t>);</w:t>
-      </w:r>
-      <w:r>
-        <w:rPr>
-          <w:rFonts w:ascii="Courier New" w:hAnsi="Courier New" w:cs="Courier New"/>
-          <w:b/>
-          <w:sz w:val="28"/>
-          <w:szCs w:val="28"/>
-        </w:rPr>
-        <w:t xml:space="preserve"> </w:t>
-      </w:r>
-      <w:r>
-        <w:rPr>
-          <w:rFonts w:ascii="Courier New" w:hAnsi="Courier New" w:cs="Courier New"/>
-          <w:sz w:val="28"/>
-          <w:szCs w:val="28"/>
-        </w:rPr>
-        <w:t xml:space="preserve">используется макрос </w:t>
-      </w:r>
-      <w:r>
-        <w:rPr>
-          <w:rFonts w:ascii="Courier New" w:hAnsi="Courier New" w:cs="Courier New"/>
-          <w:b/>
-          <w:noProof/>
-          <w:sz w:val="28"/>
-          <w:szCs w:val="28"/>
-          <w:highlight w:val="darkGray"/>
-        </w:rPr>
-        <w:t>STDMETHODCALLTYPE</w:t>
-      </w:r>
-      <w:r>
-        <w:rPr>
-          <w:rFonts w:ascii="Courier New" w:hAnsi="Courier New" w:cs="Courier New"/>
-          <w:b/>
-          <w:sz w:val="28"/>
-          <w:szCs w:val="28"/>
-        </w:rPr>
-        <w:t xml:space="preserve">.         </w:t>
-      </w:r>
-    </w:p>
-    <w:p>
-      <w:pPr>
-        <w:ind w:left="-1418"/>
-        <w:jc w:val="both"/>
-        <w:rPr>
-          <w:rFonts w:ascii="Courier New" w:eastAsia="Courier New" w:hAnsi="Courier New" w:cs="Courier New"/>
-          <w:b/>
-          <w:sz w:val="28"/>
-          <w:szCs w:val="28"/>
-        </w:rPr>
-      </w:pPr>
-      <w:r>
-        <w:rPr>
-          <w:noProof/>
-          <w:lang w:eastAsia="ru-RU"/>
-        </w:rPr>
-        <w:drawing>
-          <wp:inline distT="0" distB="0" distL="0" distR="0" wp14:anchorId="56958D39" wp14:editId="4257A976">
-            <wp:extent cx="5109883" cy="1275272"/>
-            <wp:effectExtent l="0" t="0" r="0" b="1270"/>
-            <wp:docPr id="596" name="Рисунок 596"/>
             <wp:cNvGraphicFramePr>
               <a:graphicFrameLocks xmlns:a="http://schemas.openxmlformats.org/drawingml/2006/main" noChangeAspect="1"/>
             </wp:cNvGraphicFramePr>
@@ -3834,7 +3096,7 @@
                   <pic:spPr>
                     <a:xfrm>
                       <a:off x="0" y="0"/>
-                      <a:ext cx="5124903" cy="1279021"/>
+                      <a:ext cx="6342031" cy="3822302"/>
                     </a:xfrm>
                     <a:prstGeom prst="rect">
                       <a:avLst/>
@@ -3846,17 +3108,414 @@
           </wp:inline>
         </w:drawing>
       </w:r>
-      <w:r>
-        <w:rPr>
-          <w:rFonts w:ascii="Courier New" w:hAnsi="Courier New" w:cs="Courier New"/>
-          <w:b/>
+    </w:p>
+    <w:p>
+      <w:pPr>
+        <w:shd w:val="clear" w:color="auto" w:fill="A8D08D" w:themeFill="accent6" w:themeFillTint="99"/>
+        <w:ind w:left="-1418"/>
+        <w:jc w:val="both"/>
+        <w:rPr>
+          <w:rFonts w:ascii="Courier New" w:eastAsia="Courier New" w:hAnsi="Courier New" w:cs="Courier New"/>
+          <w:b/>
+          <w:sz w:val="28"/>
+          <w:szCs w:val="28"/>
+        </w:rPr>
+      </w:pPr>
+      <w:r>
+        <w:rPr>
+          <w:rFonts w:ascii="Courier New" w:eastAsia="Courier New" w:hAnsi="Courier New" w:cs="Courier New"/>
+          <w:b/>
+          <w:sz w:val="28"/>
+          <w:szCs w:val="28"/>
+        </w:rPr>
+        <w:lastRenderedPageBreak/>
+        <w:t xml:space="preserve">17. Что такое «счетчик ссылок на интерфейсы»? Для чего он нужен? Каким образом и когда этот счетчик увеличивается и уменьшается? </w:t>
+      </w:r>
+    </w:p>
+    <w:p>
+      <w:pPr>
+        <w:ind w:left="-1418"/>
+        <w:jc w:val="both"/>
+        <w:rPr>
+          <w:rFonts w:ascii="Courier New" w:eastAsia="Courier New" w:hAnsi="Courier New" w:cs="Courier New"/>
+          <w:b/>
+          <w:sz w:val="28"/>
+          <w:szCs w:val="28"/>
+        </w:rPr>
+      </w:pPr>
+    </w:p>
+    <w:p>
+      <w:pPr>
+        <w:ind w:left="-1418"/>
+        <w:jc w:val="both"/>
+        <w:rPr>
+          <w:rFonts w:ascii="Verdana" w:eastAsia="Verdana" w:hAnsi="Verdana" w:cs="Verdana"/>
+          <w:b/>
+          <w:sz w:val="20"/>
+          <w:szCs w:val="20"/>
+          <w:highlight w:val="white"/>
+        </w:rPr>
+      </w:pPr>
+      <w:r>
+        <w:rPr>
+          <w:rFonts w:ascii="Verdana" w:eastAsia="Verdana" w:hAnsi="Verdana" w:cs="Verdana"/>
+          <w:b/>
+          <w:sz w:val="20"/>
+          <w:szCs w:val="20"/>
+          <w:highlight w:val="white"/>
+        </w:rPr>
+        <w:t xml:space="preserve">Поскольку экземпляр СОМ-компонента может иметь несколько интерфейсов, связанных со многими клиентами, нашему объекту необходимо иметь некоторую возможность подсчета обращений к нему (счетчик). </w:t>
+      </w:r>
+    </w:p>
+    <w:p>
+      <w:pPr>
+        <w:ind w:left="-1418"/>
+        <w:jc w:val="both"/>
+        <w:rPr>
+          <w:rFonts w:ascii="Verdana" w:eastAsia="Verdana" w:hAnsi="Verdana" w:cs="Verdana"/>
+          <w:b/>
+          <w:sz w:val="20"/>
+          <w:szCs w:val="20"/>
+          <w:highlight w:val="white"/>
+        </w:rPr>
+      </w:pPr>
+      <w:r>
+        <w:rPr>
+          <w:rFonts w:ascii="Verdana" w:eastAsia="Verdana" w:hAnsi="Verdana" w:cs="Verdana"/>
+          <w:b/>
+          <w:sz w:val="20"/>
+          <w:szCs w:val="20"/>
+          <w:highlight w:val="white"/>
+        </w:rPr>
+        <w:t xml:space="preserve">Всякий раз, когда клиент запрашивает интерфейс, значение счетчика будет увеличиваться, а когда клиент завершает работу с интерфейсом — уменьшаться. </w:t>
+      </w:r>
+    </w:p>
+    <w:p>
+      <w:pPr>
+        <w:ind w:left="-1418"/>
+        <w:jc w:val="both"/>
+        <w:rPr>
+          <w:rFonts w:ascii="Courier New" w:eastAsia="Courier New" w:hAnsi="Courier New" w:cs="Courier New"/>
+          <w:b/>
+          <w:sz w:val="20"/>
+          <w:szCs w:val="20"/>
+        </w:rPr>
+      </w:pPr>
+      <w:r>
+        <w:rPr>
+          <w:rFonts w:ascii="Verdana" w:eastAsia="Verdana" w:hAnsi="Verdana" w:cs="Verdana"/>
+          <w:b/>
+          <w:sz w:val="20"/>
+          <w:szCs w:val="20"/>
+          <w:highlight w:val="white"/>
+        </w:rPr>
+        <w:t xml:space="preserve">В конце концов, когда значение счетчика обращений станет равным нулю, СОМ-компонент будет уничтожен. Именно для этого и служат методы </w:t>
+      </w:r>
+      <w:proofErr w:type="spellStart"/>
+      <w:proofErr w:type="gramStart"/>
+      <w:r>
+        <w:rPr>
+          <w:rFonts w:ascii="Verdana" w:eastAsia="Verdana" w:hAnsi="Verdana" w:cs="Verdana"/>
+          <w:b/>
+          <w:sz w:val="20"/>
+          <w:szCs w:val="20"/>
+          <w:highlight w:val="white"/>
+        </w:rPr>
+        <w:t>IUnknown</w:t>
+      </w:r>
+      <w:proofErr w:type="spellEnd"/>
+      <w:r>
+        <w:rPr>
+          <w:rFonts w:ascii="Verdana" w:eastAsia="Verdana" w:hAnsi="Verdana" w:cs="Verdana"/>
+          <w:b/>
+          <w:sz w:val="20"/>
+          <w:szCs w:val="20"/>
+          <w:highlight w:val="white"/>
+        </w:rPr>
+        <w:t>::</w:t>
+      </w:r>
+      <w:proofErr w:type="spellStart"/>
+      <w:proofErr w:type="gramEnd"/>
+      <w:r>
+        <w:rPr>
+          <w:rFonts w:ascii="Verdana" w:eastAsia="Verdana" w:hAnsi="Verdana" w:cs="Verdana"/>
+          <w:b/>
+          <w:sz w:val="20"/>
+          <w:szCs w:val="20"/>
+          <w:highlight w:val="white"/>
+        </w:rPr>
+        <w:t>AddRef</w:t>
+      </w:r>
+      <w:proofErr w:type="spellEnd"/>
+      <w:r>
+        <w:rPr>
+          <w:rFonts w:ascii="Verdana" w:eastAsia="Verdana" w:hAnsi="Verdana" w:cs="Verdana"/>
+          <w:b/>
+          <w:sz w:val="20"/>
+          <w:szCs w:val="20"/>
+          <w:highlight w:val="white"/>
+        </w:rPr>
+        <w:t xml:space="preserve">() и </w:t>
+      </w:r>
+      <w:proofErr w:type="spellStart"/>
+      <w:r>
+        <w:rPr>
+          <w:rFonts w:ascii="Verdana" w:eastAsia="Verdana" w:hAnsi="Verdana" w:cs="Verdana"/>
+          <w:b/>
+          <w:sz w:val="20"/>
+          <w:szCs w:val="20"/>
+          <w:highlight w:val="white"/>
+        </w:rPr>
+        <w:t>IUnknown</w:t>
+      </w:r>
+      <w:proofErr w:type="spellEnd"/>
+      <w:r>
+        <w:rPr>
+          <w:rFonts w:ascii="Verdana" w:eastAsia="Verdana" w:hAnsi="Verdana" w:cs="Verdana"/>
+          <w:b/>
+          <w:sz w:val="20"/>
+          <w:szCs w:val="20"/>
+          <w:highlight w:val="white"/>
+        </w:rPr>
+        <w:t>::</w:t>
+      </w:r>
+      <w:proofErr w:type="spellStart"/>
+      <w:r>
+        <w:rPr>
+          <w:rFonts w:ascii="Verdana" w:eastAsia="Verdana" w:hAnsi="Verdana" w:cs="Verdana"/>
+          <w:b/>
+          <w:sz w:val="20"/>
+          <w:szCs w:val="20"/>
+          <w:highlight w:val="white"/>
+        </w:rPr>
+        <w:t>Release</w:t>
+      </w:r>
+      <w:proofErr w:type="spellEnd"/>
+      <w:r>
+        <w:rPr>
+          <w:rFonts w:ascii="Verdana" w:eastAsia="Verdana" w:hAnsi="Verdana" w:cs="Verdana"/>
+          <w:b/>
+          <w:sz w:val="20"/>
+          <w:szCs w:val="20"/>
+          <w:highlight w:val="white"/>
+        </w:rPr>
+        <w:t>().</w:t>
+      </w:r>
+    </w:p>
+    <w:p>
+      <w:pPr>
+        <w:ind w:left="-1418"/>
+        <w:jc w:val="both"/>
+        <w:rPr>
+          <w:rFonts w:ascii="Courier New" w:eastAsia="Courier New" w:hAnsi="Courier New" w:cs="Courier New"/>
+          <w:b/>
+          <w:sz w:val="28"/>
+          <w:szCs w:val="28"/>
+        </w:rPr>
+      </w:pPr>
+      <w:r>
+        <w:rPr>
+          <w:rFonts w:ascii="Courier New" w:eastAsia="Courier New" w:hAnsi="Courier New" w:cs="Courier New"/>
+          <w:b/>
+          <w:sz w:val="28"/>
+          <w:szCs w:val="28"/>
+        </w:rPr>
+        <w:t xml:space="preserve">Данный </w:t>
+      </w:r>
+      <w:proofErr w:type="spellStart"/>
+      <w:r>
+        <w:rPr>
+          <w:rFonts w:ascii="Courier New" w:eastAsia="Courier New" w:hAnsi="Courier New" w:cs="Courier New"/>
+          <w:b/>
+          <w:sz w:val="28"/>
+          <w:szCs w:val="28"/>
+        </w:rPr>
+        <w:t>механиз</w:t>
+      </w:r>
+      <w:proofErr w:type="spellEnd"/>
+      <w:r>
+        <w:rPr>
+          <w:rFonts w:ascii="Courier New" w:eastAsia="Courier New" w:hAnsi="Courier New" w:cs="Courier New"/>
+          <w:b/>
+          <w:sz w:val="28"/>
+          <w:szCs w:val="28"/>
+        </w:rPr>
+        <w:t xml:space="preserve"> позволяет </w:t>
+      </w:r>
+      <w:proofErr w:type="gramStart"/>
+      <w:r>
+        <w:rPr>
+          <w:rFonts w:ascii="Courier New" w:eastAsia="Courier New" w:hAnsi="Courier New" w:cs="Courier New"/>
+          <w:b/>
+          <w:sz w:val="28"/>
+          <w:szCs w:val="28"/>
+        </w:rPr>
+        <w:t>узнать</w:t>
+      </w:r>
+      <w:proofErr w:type="gramEnd"/>
+      <w:r>
+        <w:rPr>
+          <w:rFonts w:ascii="Courier New" w:eastAsia="Courier New" w:hAnsi="Courier New" w:cs="Courier New"/>
+          <w:b/>
+          <w:sz w:val="28"/>
+          <w:szCs w:val="28"/>
+        </w:rPr>
+        <w:t xml:space="preserve"> когда можно удалить экземпляр компонента из памяти. </w:t>
+      </w:r>
+    </w:p>
+    <w:p>
+      <w:pPr>
+        <w:ind w:left="-1418"/>
+        <w:jc w:val="both"/>
+        <w:rPr>
+          <w:rFonts w:ascii="Courier New" w:eastAsia="Courier New" w:hAnsi="Courier New" w:cs="Courier New"/>
+          <w:b/>
+          <w:sz w:val="28"/>
+          <w:szCs w:val="28"/>
+        </w:rPr>
+      </w:pPr>
+      <w:proofErr w:type="spellStart"/>
+      <w:r>
+        <w:rPr>
+          <w:rFonts w:ascii="Courier New" w:eastAsia="Courier New" w:hAnsi="Courier New" w:cs="Courier New"/>
+          <w:b/>
+          <w:sz w:val="28"/>
+          <w:szCs w:val="28"/>
+        </w:rPr>
+        <w:t>AddRef</w:t>
+      </w:r>
+      <w:proofErr w:type="spellEnd"/>
+      <w:r>
+        <w:rPr>
+          <w:rFonts w:ascii="Courier New" w:eastAsia="Courier New" w:hAnsi="Courier New" w:cs="Courier New"/>
+          <w:b/>
+          <w:sz w:val="28"/>
+          <w:szCs w:val="28"/>
+        </w:rPr>
+        <w:t xml:space="preserve"> - увеличивает</w:t>
+      </w:r>
+    </w:p>
+    <w:p>
+      <w:pPr>
+        <w:ind w:left="-1418"/>
+        <w:jc w:val="both"/>
+        <w:rPr>
+          <w:rFonts w:ascii="Courier New" w:eastAsia="Courier New" w:hAnsi="Courier New" w:cs="Courier New"/>
+          <w:b/>
+          <w:sz w:val="28"/>
+          <w:szCs w:val="28"/>
+        </w:rPr>
+      </w:pPr>
+      <w:proofErr w:type="spellStart"/>
+      <w:r>
+        <w:rPr>
+          <w:rFonts w:ascii="Courier New" w:eastAsia="Courier New" w:hAnsi="Courier New" w:cs="Courier New"/>
+          <w:b/>
+          <w:sz w:val="28"/>
+          <w:szCs w:val="28"/>
+        </w:rPr>
+        <w:t>Release</w:t>
+      </w:r>
+      <w:proofErr w:type="spellEnd"/>
+      <w:r>
+        <w:rPr>
+          <w:rFonts w:ascii="Courier New" w:eastAsia="Courier New" w:hAnsi="Courier New" w:cs="Courier New"/>
+          <w:b/>
+          <w:sz w:val="28"/>
+          <w:szCs w:val="28"/>
         </w:rPr>
         <w:t xml:space="preserve"> </w:t>
       </w:r>
       <w:r>
         <w:rPr>
-          <w:rFonts w:ascii="Courier New" w:hAnsi="Courier New" w:cs="Courier New"/>
-          <w:b/>
+          <w:rFonts w:ascii="Courier New" w:eastAsia="Courier New" w:hAnsi="Courier New" w:cs="Courier New"/>
+          <w:b/>
+          <w:sz w:val="28"/>
+          <w:szCs w:val="28"/>
+        </w:rPr>
+        <w:t>–</w:t>
+      </w:r>
+      <w:r>
+        <w:rPr>
+          <w:rFonts w:ascii="Courier New" w:eastAsia="Courier New" w:hAnsi="Courier New" w:cs="Courier New"/>
+          <w:b/>
+          <w:sz w:val="28"/>
+          <w:szCs w:val="28"/>
+        </w:rPr>
+        <w:t xml:space="preserve"> уменьшает</w:t>
+      </w:r>
+    </w:p>
+    <w:p>
+      <w:pPr>
+        <w:ind w:left="-1418"/>
+        <w:jc w:val="both"/>
+        <w:rPr>
+          <w:rFonts w:ascii="Courier New" w:eastAsia="Courier New" w:hAnsi="Courier New" w:cs="Courier New"/>
+          <w:b/>
+          <w:sz w:val="28"/>
+          <w:szCs w:val="28"/>
+        </w:rPr>
+      </w:pPr>
+    </w:p>
+    <w:p>
+      <w:pPr>
+        <w:shd w:val="clear" w:color="auto" w:fill="A8D08D" w:themeFill="accent6" w:themeFillTint="99"/>
+        <w:ind w:left="-1418"/>
+        <w:jc w:val="both"/>
+        <w:rPr>
+          <w:rFonts w:ascii="Courier New" w:eastAsia="Courier New" w:hAnsi="Courier New" w:cs="Courier New"/>
+          <w:b/>
+          <w:color w:val="FF0000"/>
+          <w:sz w:val="28"/>
+          <w:szCs w:val="28"/>
+        </w:rPr>
+      </w:pPr>
+      <w:r>
+        <w:rPr>
+          <w:rFonts w:ascii="Courier New" w:eastAsia="Courier New" w:hAnsi="Courier New" w:cs="Courier New"/>
+          <w:b/>
+          <w:sz w:val="28"/>
+          <w:szCs w:val="28"/>
+        </w:rPr>
+        <w:t xml:space="preserve">18. Какое соглашение о вызове и возврате должен обеспечивать метод COM-объекта? </w:t>
+      </w:r>
+      <w:r>
+        <w:rPr>
+          <w:rFonts w:ascii="Courier New" w:eastAsia="Courier New" w:hAnsi="Courier New" w:cs="Courier New"/>
+          <w:b/>
+          <w:sz w:val="28"/>
+          <w:szCs w:val="28"/>
+        </w:rPr>
+        <w:t>Какие методы являются исключением?</w:t>
+      </w:r>
+    </w:p>
+    <w:p>
+      <w:pPr>
+        <w:spacing w:after="0" w:line="240" w:lineRule="auto"/>
+        <w:ind w:left="-1418"/>
+        <w:jc w:val="both"/>
+        <w:rPr>
+          <w:rFonts w:ascii="Courier New" w:hAnsi="Courier New" w:cs="Courier New"/>
+          <w:b/>
+          <w:sz w:val="28"/>
+          <w:szCs w:val="28"/>
+        </w:rPr>
+      </w:pPr>
+      <w:proofErr w:type="gramStart"/>
+      <w:r>
+        <w:rPr>
+          <w:rFonts w:ascii="Courier New" w:hAnsi="Courier New" w:cs="Courier New"/>
+          <w:b/>
+          <w:sz w:val="28"/>
+          <w:szCs w:val="28"/>
+        </w:rPr>
+        <w:t xml:space="preserve">Методы </w:t>
+      </w:r>
+      <w:r>
+        <w:rPr>
+          <w:rFonts w:ascii="Courier New" w:hAnsi="Courier New" w:cs="Courier New"/>
+          <w:sz w:val="28"/>
+          <w:szCs w:val="28"/>
         </w:rPr>
         <w:t xml:space="preserve"> </w:t>
       </w:r>
@@ -3864,367 +3523,173 @@
         <w:rPr>
           <w:rFonts w:ascii="Courier New" w:hAnsi="Courier New" w:cs="Courier New"/>
           <w:b/>
+          <w:sz w:val="28"/>
+          <w:szCs w:val="28"/>
+          <w:lang w:val="en-US"/>
+        </w:rPr>
+        <w:t>COM</w:t>
+      </w:r>
+      <w:proofErr w:type="gramEnd"/>
+      <w:r>
+        <w:rPr>
+          <w:rFonts w:ascii="Courier New" w:hAnsi="Courier New" w:cs="Courier New"/>
+          <w:b/>
+          <w:sz w:val="28"/>
+          <w:szCs w:val="28"/>
+        </w:rPr>
+        <w:t xml:space="preserve">-объекта: </w:t>
+      </w:r>
+      <w:r>
+        <w:rPr>
+          <w:rFonts w:ascii="Courier New" w:hAnsi="Courier New" w:cs="Courier New"/>
+          <w:sz w:val="28"/>
+          <w:szCs w:val="28"/>
+        </w:rPr>
+        <w:t>поддерживают  соглашение о вызове</w:t>
+      </w:r>
+      <w:r>
+        <w:rPr>
+          <w:rFonts w:ascii="Courier New" w:hAnsi="Courier New" w:cs="Courier New"/>
+          <w:b/>
+          <w:sz w:val="28"/>
+          <w:szCs w:val="28"/>
         </w:rPr>
         <w:t xml:space="preserve"> </w:t>
       </w:r>
-      <w:r>
-        <w:rPr>
-          <w:rFonts w:ascii="Courier New" w:hAnsi="Courier New" w:cs="Courier New"/>
-          <w:b/>
-        </w:rPr>
-        <w:t xml:space="preserve">          </w:t>
-      </w:r>
-    </w:p>
-    <w:p>
-      <w:pPr>
-        <w:ind w:left="-1418"/>
-        <w:jc w:val="both"/>
-        <w:rPr>
-          <w:rFonts w:ascii="Courier New" w:eastAsia="Courier New" w:hAnsi="Courier New" w:cs="Courier New"/>
-          <w:b/>
-          <w:sz w:val="28"/>
-          <w:szCs w:val="28"/>
-        </w:rPr>
-      </w:pPr>
-      <w:r>
-        <w:rPr>
-          <w:rFonts w:ascii="Courier New" w:eastAsia="Courier New" w:hAnsi="Courier New" w:cs="Courier New"/>
-          <w:b/>
-          <w:sz w:val="28"/>
-          <w:szCs w:val="28"/>
-        </w:rPr>
-        <w:t xml:space="preserve">Все методы компонента должны возвращать тип данных HRESULT </w:t>
-      </w:r>
-    </w:p>
-    <w:p>
-      <w:pPr>
-        <w:ind w:left="-1418"/>
-        <w:jc w:val="both"/>
-        <w:rPr>
-          <w:rFonts w:ascii="Courier New" w:eastAsia="Courier New" w:hAnsi="Courier New" w:cs="Courier New"/>
-          <w:b/>
-          <w:sz w:val="28"/>
-          <w:szCs w:val="28"/>
-        </w:rPr>
-      </w:pPr>
-      <w:r>
-        <w:rPr>
-          <w:rFonts w:ascii="Courier New" w:eastAsia="Courier New" w:hAnsi="Courier New" w:cs="Courier New"/>
-          <w:b/>
-          <w:sz w:val="28"/>
-          <w:szCs w:val="28"/>
-        </w:rPr>
-        <w:t xml:space="preserve">(исключение </w:t>
-      </w:r>
       <w:proofErr w:type="spellStart"/>
       <w:r>
         <w:rPr>
-          <w:rFonts w:ascii="Courier New" w:eastAsia="Courier New" w:hAnsi="Courier New" w:cs="Courier New"/>
-          <w:b/>
-          <w:sz w:val="28"/>
-          <w:szCs w:val="28"/>
-        </w:rPr>
-        <w:t>AddRef</w:t>
+          <w:rStyle w:val="mw-headline"/>
+          <w:rFonts w:ascii="Courier New" w:hAnsi="Courier New" w:cs="Courier New"/>
+          <w:b/>
+          <w:sz w:val="28"/>
+          <w:szCs w:val="28"/>
+        </w:rPr>
+        <w:t>stdcall</w:t>
       </w:r>
       <w:proofErr w:type="spellEnd"/>
       <w:r>
         <w:rPr>
-          <w:rFonts w:ascii="Courier New" w:eastAsia="Courier New" w:hAnsi="Courier New" w:cs="Courier New"/>
-          <w:b/>
-          <w:sz w:val="28"/>
-          <w:szCs w:val="28"/>
-        </w:rPr>
-        <w:t xml:space="preserve"> и </w:t>
-      </w:r>
-      <w:proofErr w:type="spellStart"/>
-      <w:r>
-        <w:rPr>
-          <w:rFonts w:ascii="Courier New" w:eastAsia="Courier New" w:hAnsi="Courier New" w:cs="Courier New"/>
-          <w:b/>
-          <w:sz w:val="28"/>
-          <w:szCs w:val="28"/>
-        </w:rPr>
-        <w:t>Release</w:t>
-      </w:r>
-      <w:proofErr w:type="spellEnd"/>
-      <w:r>
-        <w:rPr>
-          <w:rFonts w:ascii="Courier New" w:eastAsia="Courier New" w:hAnsi="Courier New" w:cs="Courier New"/>
-          <w:b/>
-          <w:sz w:val="28"/>
-          <w:szCs w:val="28"/>
-        </w:rPr>
-        <w:t>)</w:t>
-      </w:r>
-      <w:r>
-        <w:rPr>
-          <w:rFonts w:ascii="Courier New" w:eastAsia="Courier New" w:hAnsi="Courier New" w:cs="Courier New"/>
-          <w:b/>
-          <w:sz w:val="28"/>
-          <w:szCs w:val="28"/>
-        </w:rPr>
-        <w:t xml:space="preserve">.  </w:t>
-      </w:r>
-    </w:p>
-    <w:p>
-      <w:pPr>
-        <w:ind w:left="-1418"/>
-        <w:jc w:val="both"/>
-        <w:rPr>
-          <w:rFonts w:ascii="Courier New" w:eastAsia="Courier New" w:hAnsi="Courier New" w:cs="Courier New"/>
-          <w:b/>
-          <w:sz w:val="28"/>
-          <w:szCs w:val="28"/>
-        </w:rPr>
-      </w:pPr>
-    </w:p>
-    <w:p>
-      <w:pPr>
-        <w:shd w:val="clear" w:color="auto" w:fill="A8D08D" w:themeFill="accent6" w:themeFillTint="99"/>
-        <w:ind w:left="-1418"/>
-        <w:jc w:val="both"/>
-        <w:rPr>
-          <w:rFonts w:ascii="Courier New" w:eastAsia="Courier New" w:hAnsi="Courier New" w:cs="Courier New"/>
-          <w:b/>
-          <w:sz w:val="28"/>
-          <w:szCs w:val="28"/>
-        </w:rPr>
-      </w:pPr>
-      <w:r>
-        <w:rPr>
-          <w:rFonts w:ascii="Courier New" w:eastAsia="Courier New" w:hAnsi="Courier New" w:cs="Courier New"/>
-          <w:b/>
-          <w:sz w:val="28"/>
-          <w:szCs w:val="28"/>
-        </w:rPr>
-        <w:t>19. Что должен «знать» COM-клиент, чтобы использовать COM-объект?</w:t>
-      </w:r>
-    </w:p>
-    <w:p>
-      <w:pPr>
-        <w:ind w:left="-1418"/>
-        <w:jc w:val="both"/>
-        <w:rPr>
-          <w:rFonts w:ascii="Courier New" w:eastAsia="Courier New" w:hAnsi="Courier New" w:cs="Courier New"/>
-          <w:b/>
-          <w:sz w:val="28"/>
-          <w:szCs w:val="28"/>
-        </w:rPr>
-      </w:pPr>
-      <w:proofErr w:type="gramStart"/>
-      <w:r>
-        <w:rPr>
-          <w:rFonts w:ascii="Courier New" w:eastAsia="Courier New" w:hAnsi="Courier New" w:cs="Courier New"/>
-          <w:b/>
-          <w:sz w:val="28"/>
-          <w:szCs w:val="28"/>
-        </w:rPr>
-        <w:t>1)CLSID</w:t>
-      </w:r>
-      <w:proofErr w:type="gramEnd"/>
-      <w:r>
-        <w:rPr>
-          <w:rFonts w:ascii="Courier New" w:eastAsia="Courier New" w:hAnsi="Courier New" w:cs="Courier New"/>
-          <w:b/>
-          <w:sz w:val="28"/>
-          <w:szCs w:val="28"/>
-        </w:rPr>
-        <w:t xml:space="preserve"> объекта; 2) тип DLL-сервера (контейнера); 3) ID интерфейсов объекта</w:t>
-      </w:r>
-    </w:p>
-    <w:p>
-      <w:pPr>
-        <w:ind w:left="-1418"/>
-        <w:jc w:val="both"/>
-        <w:rPr>
-          <w:rFonts w:ascii="Courier New" w:eastAsia="Courier New" w:hAnsi="Courier New" w:cs="Courier New"/>
-          <w:b/>
-          <w:sz w:val="28"/>
-          <w:szCs w:val="28"/>
-        </w:rPr>
-      </w:pPr>
-    </w:p>
-    <w:p>
-      <w:pPr>
-        <w:ind w:left="-1418"/>
-        <w:jc w:val="both"/>
-        <w:rPr>
-          <w:rFonts w:ascii="Courier New" w:eastAsia="Courier New" w:hAnsi="Courier New" w:cs="Courier New"/>
-          <w:b/>
-          <w:sz w:val="28"/>
-          <w:szCs w:val="28"/>
-        </w:rPr>
-      </w:pPr>
-    </w:p>
-    <w:p>
-      <w:pPr>
-        <w:shd w:val="clear" w:color="auto" w:fill="A8D08D" w:themeFill="accent6" w:themeFillTint="99"/>
-        <w:ind w:left="-1418"/>
-        <w:jc w:val="both"/>
-        <w:rPr>
-          <w:rFonts w:ascii="Courier New" w:eastAsia="Courier New" w:hAnsi="Courier New" w:cs="Courier New"/>
-          <w:b/>
-          <w:sz w:val="28"/>
-          <w:szCs w:val="28"/>
-        </w:rPr>
-      </w:pPr>
-      <w:r>
-        <w:rPr>
-          <w:rFonts w:ascii="Courier New" w:eastAsia="Courier New" w:hAnsi="Courier New" w:cs="Courier New"/>
-          <w:b/>
-          <w:sz w:val="28"/>
-          <w:szCs w:val="28"/>
-        </w:rPr>
-        <w:lastRenderedPageBreak/>
-        <w:t>20. Объясните в чем заключается процесс регистрации COM-объекта?</w:t>
-      </w:r>
-    </w:p>
-    <w:p>
-      <w:pPr>
-        <w:ind w:left="-1418"/>
-        <w:jc w:val="both"/>
-        <w:rPr>
-          <w:rFonts w:ascii="Courier New" w:eastAsia="Courier New" w:hAnsi="Courier New" w:cs="Courier New"/>
-          <w:b/>
-          <w:sz w:val="28"/>
-          <w:szCs w:val="28"/>
-        </w:rPr>
-      </w:pPr>
-      <w:r>
-        <w:rPr>
-          <w:rFonts w:ascii="Courier New" w:eastAsia="Courier New" w:hAnsi="Courier New" w:cs="Courier New"/>
-          <w:b/>
-          <w:sz w:val="28"/>
-          <w:szCs w:val="28"/>
-        </w:rPr>
-        <w:t xml:space="preserve">   </w:t>
-      </w:r>
-    </w:p>
-    <w:p>
-      <w:pPr>
-        <w:ind w:left="-1418"/>
-        <w:jc w:val="both"/>
-        <w:rPr>
-          <w:rFonts w:ascii="Courier New" w:eastAsia="Courier New" w:hAnsi="Courier New" w:cs="Courier New"/>
-          <w:b/>
-          <w:sz w:val="28"/>
-          <w:szCs w:val="28"/>
-        </w:rPr>
-      </w:pPr>
-      <w:r>
-        <w:rPr>
-          <w:rFonts w:ascii="Courier New" w:eastAsia="Courier New" w:hAnsi="Courier New" w:cs="Courier New"/>
-          <w:b/>
-          <w:sz w:val="28"/>
-          <w:szCs w:val="28"/>
-        </w:rPr>
-        <w:t xml:space="preserve">процесс регистрации заключается в добавлении </w:t>
-      </w:r>
-      <w:proofErr w:type="spellStart"/>
-      <w:r>
-        <w:rPr>
-          <w:rFonts w:ascii="Courier New" w:eastAsia="Courier New" w:hAnsi="Courier New" w:cs="Courier New"/>
-          <w:b/>
+          <w:rStyle w:val="mw-headline"/>
+          <w:rFonts w:ascii="Courier New" w:hAnsi="Courier New" w:cs="Courier New"/>
+          <w:b/>
+          <w:sz w:val="28"/>
+          <w:szCs w:val="28"/>
+        </w:rPr>
+        <w:t xml:space="preserve"> </w:t>
+      </w:r>
+      <w:r>
+        <w:rPr>
+          <w:rStyle w:val="mw-headline"/>
+          <w:rFonts w:ascii="Courier New" w:hAnsi="Courier New" w:cs="Courier New"/>
+          <w:sz w:val="28"/>
+          <w:szCs w:val="28"/>
+        </w:rPr>
+        <w:t>(</w:t>
+      </w:r>
+      <w:r>
+        <w:rPr>
+          <w:rStyle w:val="mw-headline"/>
+          <w:rFonts w:ascii="Courier New" w:hAnsi="Courier New" w:cs="Courier New"/>
           <w:color w:val="FF0000"/>
           <w:sz w:val="28"/>
           <w:szCs w:val="28"/>
           <w:highlight w:val="yellow"/>
         </w:rPr>
-        <w:t>clsid</w:t>
-      </w:r>
-      <w:proofErr w:type="spellEnd"/>
-      <w:r>
-        <w:rPr>
-          <w:rFonts w:ascii="Courier New" w:eastAsia="Courier New" w:hAnsi="Courier New" w:cs="Courier New"/>
-          <w:b/>
+        <w:t>а</w:t>
+      </w:r>
+      <w:r>
+        <w:rPr>
+          <w:rFonts w:ascii="Courier New" w:hAnsi="Courier New" w:cs="Courier New"/>
           <w:color w:val="FF0000"/>
           <w:sz w:val="28"/>
           <w:szCs w:val="28"/>
+          <w:highlight w:val="yellow"/>
+        </w:rPr>
+        <w:t>ргументы передаются через стек, справа налево</w:t>
+      </w:r>
+      <w:r>
+        <w:rPr>
+          <w:rFonts w:ascii="Courier New" w:hAnsi="Courier New" w:cs="Courier New"/>
+          <w:sz w:val="28"/>
+          <w:szCs w:val="28"/>
+        </w:rPr>
+        <w:t xml:space="preserve">, очистку стека производит </w:t>
+      </w:r>
+      <w:r>
+        <w:rPr>
+          <w:rFonts w:ascii="Courier New" w:hAnsi="Courier New" w:cs="Courier New"/>
+          <w:b/>
+          <w:bCs/>
+          <w:sz w:val="28"/>
+          <w:szCs w:val="28"/>
+        </w:rPr>
+        <w:t>вызываемая</w:t>
+      </w:r>
+      <w:r>
+        <w:rPr>
+          <w:rFonts w:ascii="Courier New" w:hAnsi="Courier New" w:cs="Courier New"/>
+          <w:sz w:val="28"/>
+          <w:szCs w:val="28"/>
+        </w:rPr>
+        <w:t xml:space="preserve"> подпрограмма</w:t>
+      </w:r>
+      <w:r>
+        <w:rPr>
+          <w:rStyle w:val="mw-headline"/>
+          <w:rFonts w:ascii="Courier New" w:hAnsi="Courier New" w:cs="Courier New"/>
+          <w:sz w:val="28"/>
+          <w:szCs w:val="28"/>
+        </w:rPr>
+        <w:t>);</w:t>
+      </w:r>
+      <w:r>
+        <w:rPr>
+          <w:rFonts w:ascii="Courier New" w:hAnsi="Courier New" w:cs="Courier New"/>
+          <w:b/>
+          <w:sz w:val="28"/>
+          <w:szCs w:val="28"/>
         </w:rPr>
         <w:t xml:space="preserve"> </w:t>
       </w:r>
       <w:r>
         <w:rPr>
-          <w:rFonts w:ascii="Courier New" w:eastAsia="Courier New" w:hAnsi="Courier New" w:cs="Courier New"/>
-          <w:b/>
-          <w:sz w:val="28"/>
-          <w:szCs w:val="28"/>
-        </w:rPr>
-        <w:t xml:space="preserve">компонента и </w:t>
-      </w:r>
-      <w:r>
-        <w:rPr>
-          <w:rFonts w:ascii="Courier New" w:eastAsia="Courier New" w:hAnsi="Courier New" w:cs="Courier New"/>
-          <w:b/>
-          <w:color w:val="FF0000"/>
-          <w:sz w:val="28"/>
-          <w:szCs w:val="28"/>
-          <w:highlight w:val="yellow"/>
-        </w:rPr>
-        <w:t xml:space="preserve">ссылки на </w:t>
-      </w:r>
-      <w:proofErr w:type="spellStart"/>
-      <w:r>
-        <w:rPr>
-          <w:rFonts w:ascii="Courier New" w:eastAsia="Courier New" w:hAnsi="Courier New" w:cs="Courier New"/>
-          <w:b/>
-          <w:color w:val="FF0000"/>
-          <w:sz w:val="28"/>
-          <w:szCs w:val="28"/>
-          <w:highlight w:val="yellow"/>
-        </w:rPr>
-        <w:t>dll</w:t>
-      </w:r>
-      <w:proofErr w:type="spellEnd"/>
-      <w:r>
-        <w:rPr>
-          <w:rFonts w:ascii="Courier New" w:eastAsia="Courier New" w:hAnsi="Courier New" w:cs="Courier New"/>
-          <w:b/>
-          <w:sz w:val="28"/>
-          <w:szCs w:val="28"/>
-        </w:rPr>
-        <w:t xml:space="preserve"> в реестре</w:t>
-      </w:r>
-    </w:p>
-    <w:p>
-      <w:pPr>
-        <w:ind w:left="-1418"/>
-        <w:jc w:val="both"/>
-        <w:rPr>
-          <w:rFonts w:ascii="Courier New" w:eastAsia="Courier New" w:hAnsi="Courier New" w:cs="Courier New"/>
-          <w:b/>
-          <w:sz w:val="28"/>
-          <w:szCs w:val="28"/>
-        </w:rPr>
-      </w:pPr>
-    </w:p>
-    <w:p>
-      <w:pPr>
-        <w:shd w:val="clear" w:color="auto" w:fill="A8D08D" w:themeFill="accent6" w:themeFillTint="99"/>
-        <w:ind w:left="-1418"/>
-        <w:jc w:val="both"/>
-        <w:rPr>
-          <w:rFonts w:ascii="Courier New" w:eastAsia="Courier New" w:hAnsi="Courier New" w:cs="Courier New"/>
-          <w:b/>
-          <w:sz w:val="28"/>
-          <w:szCs w:val="28"/>
-        </w:rPr>
-      </w:pPr>
-      <w:r>
-        <w:rPr>
-          <w:rFonts w:ascii="Courier New" w:eastAsia="Courier New" w:hAnsi="Courier New" w:cs="Courier New"/>
-          <w:b/>
-          <w:sz w:val="28"/>
-          <w:szCs w:val="28"/>
-        </w:rPr>
-        <w:t>21. Поясните назначение утилиты regsvr32 и принцип ее работы.</w:t>
-      </w:r>
-    </w:p>
-    <w:p>
-      <w:pPr>
-        <w:ind w:left="-1418"/>
-        <w:rPr>
-          <w:rFonts w:ascii="Courier New" w:hAnsi="Courier New" w:cs="Courier New"/>
+          <w:rFonts w:ascii="Courier New" w:hAnsi="Courier New" w:cs="Courier New"/>
+          <w:sz w:val="28"/>
+          <w:szCs w:val="28"/>
+        </w:rPr>
+        <w:t xml:space="preserve">используется макрос </w:t>
+      </w:r>
+      <w:r>
+        <w:rPr>
+          <w:rFonts w:ascii="Courier New" w:hAnsi="Courier New" w:cs="Courier New"/>
+          <w:b/>
+          <w:noProof/>
+          <w:sz w:val="28"/>
+          <w:szCs w:val="28"/>
+          <w:highlight w:val="darkGray"/>
+        </w:rPr>
+        <w:t>STDMETHODCALLTYPE</w:t>
+      </w:r>
+      <w:r>
+        <w:rPr>
+          <w:rFonts w:ascii="Courier New" w:hAnsi="Courier New" w:cs="Courier New"/>
+          <w:b/>
+          <w:sz w:val="28"/>
+          <w:szCs w:val="28"/>
+        </w:rPr>
+        <w:t xml:space="preserve">.         </w:t>
+      </w:r>
+    </w:p>
+    <w:p>
+      <w:pPr>
+        <w:ind w:left="-1418"/>
+        <w:jc w:val="both"/>
+        <w:rPr>
+          <w:rFonts w:ascii="Courier New" w:eastAsia="Courier New" w:hAnsi="Courier New" w:cs="Courier New"/>
+          <w:b/>
+          <w:sz w:val="28"/>
+          <w:szCs w:val="28"/>
         </w:rPr>
       </w:pPr>
       <w:r>
@@ -4233,10 +3698,10 @@
           <w:lang w:eastAsia="ru-RU"/>
         </w:rPr>
         <w:drawing>
-          <wp:inline distT="0" distB="0" distL="0" distR="0" wp14:anchorId="380CE0F8" wp14:editId="611F6069">
-            <wp:extent cx="5619750" cy="5257800"/>
-            <wp:effectExtent l="0" t="0" r="0" b="0"/>
-            <wp:docPr id="598" name="Рисунок 598"/>
+          <wp:inline distT="0" distB="0" distL="0" distR="0" wp14:anchorId="415166ED" wp14:editId="6AE66B8F">
+            <wp:extent cx="5109883" cy="1275272"/>
+            <wp:effectExtent l="0" t="0" r="0" b="1270"/>
+            <wp:docPr id="596" name="Рисунок 596"/>
             <wp:cNvGraphicFramePr>
               <a:graphicFrameLocks xmlns:a="http://schemas.openxmlformats.org/drawingml/2006/main" noChangeAspect="1"/>
             </wp:cNvGraphicFramePr>
@@ -4256,6 +3721,417 @@
                   <pic:spPr>
                     <a:xfrm>
                       <a:off x="0" y="0"/>
+                      <a:ext cx="5124903" cy="1279021"/>
+                    </a:xfrm>
+                    <a:prstGeom prst="rect">
+                      <a:avLst/>
+                    </a:prstGeom>
+                  </pic:spPr>
+                </pic:pic>
+              </a:graphicData>
+            </a:graphic>
+          </wp:inline>
+        </w:drawing>
+      </w:r>
+      <w:r>
+        <w:rPr>
+          <w:rFonts w:ascii="Courier New" w:hAnsi="Courier New" w:cs="Courier New"/>
+          <w:b/>
+        </w:rPr>
+        <w:t xml:space="preserve"> </w:t>
+      </w:r>
+      <w:r>
+        <w:rPr>
+          <w:rFonts w:ascii="Courier New" w:hAnsi="Courier New" w:cs="Courier New"/>
+          <w:b/>
+        </w:rPr>
+        <w:t xml:space="preserve"> </w:t>
+      </w:r>
+      <w:r>
+        <w:rPr>
+          <w:rFonts w:ascii="Courier New" w:hAnsi="Courier New" w:cs="Courier New"/>
+          <w:b/>
+        </w:rPr>
+        <w:t xml:space="preserve"> </w:t>
+      </w:r>
+      <w:r>
+        <w:rPr>
+          <w:rFonts w:ascii="Courier New" w:hAnsi="Courier New" w:cs="Courier New"/>
+          <w:b/>
+        </w:rPr>
+        <w:t xml:space="preserve">          </w:t>
+      </w:r>
+    </w:p>
+    <w:p>
+      <w:pPr>
+        <w:ind w:left="-1418"/>
+        <w:jc w:val="both"/>
+        <w:rPr>
+          <w:rFonts w:ascii="Courier New" w:eastAsia="Courier New" w:hAnsi="Courier New" w:cs="Courier New"/>
+          <w:b/>
+          <w:sz w:val="28"/>
+          <w:szCs w:val="28"/>
+        </w:rPr>
+      </w:pPr>
+      <w:r>
+        <w:rPr>
+          <w:rFonts w:ascii="Courier New" w:eastAsia="Courier New" w:hAnsi="Courier New" w:cs="Courier New"/>
+          <w:b/>
+          <w:sz w:val="28"/>
+          <w:szCs w:val="28"/>
+        </w:rPr>
+        <w:t xml:space="preserve">Все методы компонента должны возвращать тип данных HRESULT </w:t>
+      </w:r>
+    </w:p>
+    <w:p>
+      <w:pPr>
+        <w:ind w:left="-1418"/>
+        <w:jc w:val="both"/>
+        <w:rPr>
+          <w:rFonts w:ascii="Courier New" w:eastAsia="Courier New" w:hAnsi="Courier New" w:cs="Courier New"/>
+          <w:b/>
+          <w:sz w:val="28"/>
+          <w:szCs w:val="28"/>
+        </w:rPr>
+      </w:pPr>
+      <w:r>
+        <w:rPr>
+          <w:rFonts w:ascii="Courier New" w:eastAsia="Courier New" w:hAnsi="Courier New" w:cs="Courier New"/>
+          <w:b/>
+          <w:sz w:val="28"/>
+          <w:szCs w:val="28"/>
+        </w:rPr>
+        <w:t xml:space="preserve">(исключение </w:t>
+      </w:r>
+      <w:proofErr w:type="spellStart"/>
+      <w:r>
+        <w:rPr>
+          <w:rFonts w:ascii="Courier New" w:eastAsia="Courier New" w:hAnsi="Courier New" w:cs="Courier New"/>
+          <w:b/>
+          <w:sz w:val="28"/>
+          <w:szCs w:val="28"/>
+        </w:rPr>
+        <w:t>AddRef</w:t>
+      </w:r>
+      <w:proofErr w:type="spellEnd"/>
+      <w:r>
+        <w:rPr>
+          <w:rFonts w:ascii="Courier New" w:eastAsia="Courier New" w:hAnsi="Courier New" w:cs="Courier New"/>
+          <w:b/>
+          <w:sz w:val="28"/>
+          <w:szCs w:val="28"/>
+        </w:rPr>
+        <w:t xml:space="preserve"> и </w:t>
+      </w:r>
+      <w:proofErr w:type="spellStart"/>
+      <w:r>
+        <w:rPr>
+          <w:rFonts w:ascii="Courier New" w:eastAsia="Courier New" w:hAnsi="Courier New" w:cs="Courier New"/>
+          <w:b/>
+          <w:sz w:val="28"/>
+          <w:szCs w:val="28"/>
+        </w:rPr>
+        <w:t>Release</w:t>
+      </w:r>
+      <w:proofErr w:type="spellEnd"/>
+      <w:r>
+        <w:rPr>
+          <w:rFonts w:ascii="Courier New" w:eastAsia="Courier New" w:hAnsi="Courier New" w:cs="Courier New"/>
+          <w:b/>
+          <w:sz w:val="28"/>
+          <w:szCs w:val="28"/>
+        </w:rPr>
+        <w:t>)</w:t>
+      </w:r>
+      <w:r>
+        <w:rPr>
+          <w:rFonts w:ascii="Courier New" w:eastAsia="Courier New" w:hAnsi="Courier New" w:cs="Courier New"/>
+          <w:b/>
+          <w:sz w:val="28"/>
+          <w:szCs w:val="28"/>
+        </w:rPr>
+        <w:t xml:space="preserve">.  </w:t>
+      </w:r>
+    </w:p>
+    <w:p>
+      <w:pPr>
+        <w:ind w:left="-1418"/>
+        <w:jc w:val="both"/>
+        <w:rPr>
+          <w:rFonts w:ascii="Courier New" w:eastAsia="Courier New" w:hAnsi="Courier New" w:cs="Courier New"/>
+          <w:b/>
+          <w:sz w:val="28"/>
+          <w:szCs w:val="28"/>
+        </w:rPr>
+      </w:pPr>
+    </w:p>
+    <w:p>
+      <w:pPr>
+        <w:shd w:val="clear" w:color="auto" w:fill="A8D08D" w:themeFill="accent6" w:themeFillTint="99"/>
+        <w:ind w:left="-1418"/>
+        <w:jc w:val="both"/>
+        <w:rPr>
+          <w:rFonts w:ascii="Courier New" w:eastAsia="Courier New" w:hAnsi="Courier New" w:cs="Courier New"/>
+          <w:b/>
+          <w:sz w:val="28"/>
+          <w:szCs w:val="28"/>
+        </w:rPr>
+      </w:pPr>
+      <w:r>
+        <w:rPr>
+          <w:rFonts w:ascii="Courier New" w:eastAsia="Courier New" w:hAnsi="Courier New" w:cs="Courier New"/>
+          <w:b/>
+          <w:sz w:val="28"/>
+          <w:szCs w:val="28"/>
+        </w:rPr>
+        <w:t>19. Что должен «знать» COM-клиент, чтобы использовать COM-объект?</w:t>
+      </w:r>
+    </w:p>
+    <w:p>
+      <w:pPr>
+        <w:ind w:left="-1418"/>
+        <w:jc w:val="both"/>
+        <w:rPr>
+          <w:rFonts w:ascii="Courier New" w:eastAsia="Courier New" w:hAnsi="Courier New" w:cs="Courier New"/>
+          <w:b/>
+          <w:sz w:val="28"/>
+          <w:szCs w:val="28"/>
+        </w:rPr>
+      </w:pPr>
+      <w:r>
+        <w:rPr>
+          <w:rFonts w:ascii="Courier New" w:eastAsia="Courier New" w:hAnsi="Courier New" w:cs="Courier New"/>
+          <w:b/>
+          <w:sz w:val="28"/>
+          <w:szCs w:val="28"/>
+        </w:rPr>
+        <w:t>1)CLSID объекта; 2) тип DLL-сервера (контейнера); 3) ID интерфейсов объекта</w:t>
+      </w:r>
+    </w:p>
+    <w:p>
+      <w:pPr>
+        <w:ind w:left="-1418"/>
+        <w:jc w:val="both"/>
+        <w:rPr>
+          <w:rFonts w:ascii="Courier New" w:eastAsia="Courier New" w:hAnsi="Courier New" w:cs="Courier New"/>
+          <w:b/>
+          <w:sz w:val="28"/>
+          <w:szCs w:val="28"/>
+        </w:rPr>
+      </w:pPr>
+    </w:p>
+    <w:p>
+      <w:pPr>
+        <w:ind w:left="-1418"/>
+        <w:jc w:val="both"/>
+        <w:rPr>
+          <w:rFonts w:ascii="Courier New" w:eastAsia="Courier New" w:hAnsi="Courier New" w:cs="Courier New"/>
+          <w:b/>
+          <w:sz w:val="28"/>
+          <w:szCs w:val="28"/>
+        </w:rPr>
+      </w:pPr>
+    </w:p>
+    <w:p>
+      <w:pPr>
+        <w:shd w:val="clear" w:color="auto" w:fill="A8D08D" w:themeFill="accent6" w:themeFillTint="99"/>
+        <w:ind w:left="-1418"/>
+        <w:jc w:val="both"/>
+        <w:rPr>
+          <w:rFonts w:ascii="Courier New" w:eastAsia="Courier New" w:hAnsi="Courier New" w:cs="Courier New"/>
+          <w:b/>
+          <w:sz w:val="28"/>
+          <w:szCs w:val="28"/>
+        </w:rPr>
+      </w:pPr>
+      <w:r>
+        <w:rPr>
+          <w:rFonts w:ascii="Courier New" w:eastAsia="Courier New" w:hAnsi="Courier New" w:cs="Courier New"/>
+          <w:b/>
+          <w:sz w:val="28"/>
+          <w:szCs w:val="28"/>
+        </w:rPr>
+        <w:lastRenderedPageBreak/>
+        <w:t>20. Объясните в чем заключается процесс регистрации COM-объекта?</w:t>
+      </w:r>
+    </w:p>
+    <w:p>
+      <w:pPr>
+        <w:ind w:left="-1418"/>
+        <w:jc w:val="both"/>
+        <w:rPr>
+          <w:rFonts w:ascii="Courier New" w:eastAsia="Courier New" w:hAnsi="Courier New" w:cs="Courier New"/>
+          <w:b/>
+          <w:sz w:val="28"/>
+          <w:szCs w:val="28"/>
+        </w:rPr>
+      </w:pPr>
+      <w:r>
+        <w:rPr>
+          <w:rFonts w:ascii="Courier New" w:eastAsia="Courier New" w:hAnsi="Courier New" w:cs="Courier New"/>
+          <w:b/>
+          <w:sz w:val="28"/>
+          <w:szCs w:val="28"/>
+        </w:rPr>
+        <w:t xml:space="preserve">   </w:t>
+      </w:r>
+    </w:p>
+    <w:p>
+      <w:pPr>
+        <w:ind w:left="-1418"/>
+        <w:jc w:val="both"/>
+        <w:rPr>
+          <w:rFonts w:ascii="Courier New" w:eastAsia="Courier New" w:hAnsi="Courier New" w:cs="Courier New"/>
+          <w:b/>
+          <w:sz w:val="28"/>
+          <w:szCs w:val="28"/>
+        </w:rPr>
+      </w:pPr>
+      <w:r>
+        <w:rPr>
+          <w:rFonts w:ascii="Courier New" w:eastAsia="Courier New" w:hAnsi="Courier New" w:cs="Courier New"/>
+          <w:b/>
+          <w:sz w:val="28"/>
+          <w:szCs w:val="28"/>
+        </w:rPr>
+        <w:t xml:space="preserve">процесс регистрации заключается в добавлении </w:t>
+      </w:r>
+      <w:proofErr w:type="spellStart"/>
+      <w:r>
+        <w:rPr>
+          <w:rFonts w:ascii="Courier New" w:eastAsia="Courier New" w:hAnsi="Courier New" w:cs="Courier New"/>
+          <w:b/>
+          <w:color w:val="FF0000"/>
+          <w:sz w:val="28"/>
+          <w:szCs w:val="28"/>
+          <w:highlight w:val="yellow"/>
+        </w:rPr>
+        <w:t>clsid</w:t>
+      </w:r>
+      <w:proofErr w:type="spellEnd"/>
+      <w:r>
+        <w:rPr>
+          <w:rFonts w:ascii="Courier New" w:eastAsia="Courier New" w:hAnsi="Courier New" w:cs="Courier New"/>
+          <w:b/>
+          <w:color w:val="FF0000"/>
+          <w:sz w:val="28"/>
+          <w:szCs w:val="28"/>
+        </w:rPr>
+        <w:t xml:space="preserve"> </w:t>
+      </w:r>
+      <w:r>
+        <w:rPr>
+          <w:rFonts w:ascii="Courier New" w:eastAsia="Courier New" w:hAnsi="Courier New" w:cs="Courier New"/>
+          <w:b/>
+          <w:sz w:val="28"/>
+          <w:szCs w:val="28"/>
+        </w:rPr>
+        <w:t xml:space="preserve">компонента и </w:t>
+      </w:r>
+      <w:r>
+        <w:rPr>
+          <w:rFonts w:ascii="Courier New" w:eastAsia="Courier New" w:hAnsi="Courier New" w:cs="Courier New"/>
+          <w:b/>
+          <w:color w:val="FF0000"/>
+          <w:sz w:val="28"/>
+          <w:szCs w:val="28"/>
+          <w:highlight w:val="yellow"/>
+        </w:rPr>
+        <w:t xml:space="preserve">ссылки на </w:t>
+      </w:r>
+      <w:proofErr w:type="spellStart"/>
+      <w:r>
+        <w:rPr>
+          <w:rFonts w:ascii="Courier New" w:eastAsia="Courier New" w:hAnsi="Courier New" w:cs="Courier New"/>
+          <w:b/>
+          <w:color w:val="FF0000"/>
+          <w:sz w:val="28"/>
+          <w:szCs w:val="28"/>
+          <w:highlight w:val="yellow"/>
+        </w:rPr>
+        <w:t>dll</w:t>
+      </w:r>
+      <w:proofErr w:type="spellEnd"/>
+      <w:r>
+        <w:rPr>
+          <w:rFonts w:ascii="Courier New" w:eastAsia="Courier New" w:hAnsi="Courier New" w:cs="Courier New"/>
+          <w:b/>
+          <w:sz w:val="28"/>
+          <w:szCs w:val="28"/>
+        </w:rPr>
+        <w:t xml:space="preserve"> в реестре</w:t>
+      </w:r>
+    </w:p>
+    <w:p>
+      <w:pPr>
+        <w:ind w:left="-1418"/>
+        <w:jc w:val="both"/>
+        <w:rPr>
+          <w:rFonts w:ascii="Courier New" w:eastAsia="Courier New" w:hAnsi="Courier New" w:cs="Courier New"/>
+          <w:b/>
+          <w:sz w:val="28"/>
+          <w:szCs w:val="28"/>
+        </w:rPr>
+      </w:pPr>
+    </w:p>
+    <w:p>
+      <w:pPr>
+        <w:shd w:val="clear" w:color="auto" w:fill="A8D08D" w:themeFill="accent6" w:themeFillTint="99"/>
+        <w:ind w:left="-1418"/>
+        <w:jc w:val="both"/>
+        <w:rPr>
+          <w:rFonts w:ascii="Courier New" w:eastAsia="Courier New" w:hAnsi="Courier New" w:cs="Courier New"/>
+          <w:b/>
+          <w:sz w:val="28"/>
+          <w:szCs w:val="28"/>
+        </w:rPr>
+      </w:pPr>
+      <w:r>
+        <w:rPr>
+          <w:rFonts w:ascii="Courier New" w:eastAsia="Courier New" w:hAnsi="Courier New" w:cs="Courier New"/>
+          <w:b/>
+          <w:sz w:val="28"/>
+          <w:szCs w:val="28"/>
+        </w:rPr>
+        <w:t>21. Поясните назначение утилиты regsvr32 и принцип ее работы.</w:t>
+      </w:r>
+    </w:p>
+    <w:p>
+      <w:pPr>
+        <w:ind w:left="-1418"/>
+        <w:rPr>
+          <w:rFonts w:ascii="Courier New" w:hAnsi="Courier New" w:cs="Courier New"/>
+        </w:rPr>
+      </w:pPr>
+      <w:r>
+        <w:rPr>
+          <w:noProof/>
+          <w:lang w:eastAsia="ru-RU"/>
+        </w:rPr>
+        <w:drawing>
+          <wp:inline distT="0" distB="0" distL="0" distR="0" wp14:anchorId="24B94882" wp14:editId="731F6AEE">
+            <wp:extent cx="5619750" cy="5257800"/>
+            <wp:effectExtent l="0" t="0" r="0" b="0"/>
+            <wp:docPr id="598" name="Рисунок 598"/>
+            <wp:cNvGraphicFramePr>
+              <a:graphicFrameLocks xmlns:a="http://schemas.openxmlformats.org/drawingml/2006/main" noChangeAspect="1"/>
+            </wp:cNvGraphicFramePr>
+            <a:graphic xmlns:a="http://schemas.openxmlformats.org/drawingml/2006/main">
+              <a:graphicData uri="http://schemas.openxmlformats.org/drawingml/2006/picture">
+                <pic:pic xmlns:pic="http://schemas.openxmlformats.org/drawingml/2006/picture">
+                  <pic:nvPicPr>
+                    <pic:cNvPr id="1" name=""/>
+                    <pic:cNvPicPr/>
+                  </pic:nvPicPr>
+                  <pic:blipFill>
+                    <a:blip r:embed="rId14"/>
+                    <a:stretch>
+                      <a:fillRect/>
+                    </a:stretch>
+                  </pic:blipFill>
+                  <pic:spPr>
+                    <a:xfrm>
+                      <a:off x="0" y="0"/>
                       <a:ext cx="5619750" cy="5257800"/>
                     </a:xfrm>
                     <a:prstGeom prst="rect">
@@ -4284,7 +4160,7 @@
         </w:rPr>
         <w:lastRenderedPageBreak/>
         <w:drawing>
-          <wp:inline distT="0" distB="0" distL="0" distR="0" wp14:anchorId="0BC27F94" wp14:editId="3FA505AA">
+          <wp:inline distT="0" distB="0" distL="0" distR="0" wp14:anchorId="17562626" wp14:editId="5F0232AE">
             <wp:extent cx="5850255" cy="2939415"/>
             <wp:effectExtent l="0" t="0" r="0" b="0"/>
             <wp:docPr id="597" name="Рисунок 597"/>
@@ -4301,7 +4177,7 @@
                     </pic:cNvPicPr>
                   </pic:nvPicPr>
                   <pic:blipFill>
-                    <a:blip r:embed="rId14">
+                    <a:blip r:embed="rId15">
                       <a:extLst>
                         <a:ext uri="{28A0092B-C50C-407E-A947-70E740481C1C}">
                           <a14:useLocalDpi xmlns:a14="http://schemas.microsoft.com/office/drawing/2010/main" val="0"/>
@@ -4852,7 +4728,6 @@
         <w:t xml:space="preserve">. </w:t>
       </w:r>
       <w:proofErr w:type="spellStart"/>
-      <w:proofErr w:type="gramStart"/>
       <w:r>
         <w:rPr>
           <w:rFonts w:ascii="Courier New" w:eastAsia="Courier New" w:hAnsi="Courier New" w:cs="Courier New"/>
@@ -4871,17 +4746,7 @@
           <w:sz w:val="28"/>
           <w:szCs w:val="28"/>
         </w:rPr>
-        <w:t>32</w:t>
-      </w:r>
-      <w:proofErr w:type="gramEnd"/>
-      <w:r>
-        <w:rPr>
-          <w:rFonts w:ascii="Courier New" w:eastAsia="Courier New" w:hAnsi="Courier New" w:cs="Courier New"/>
-          <w:bCs/>
-          <w:sz w:val="28"/>
-          <w:szCs w:val="28"/>
-        </w:rPr>
-        <w:t xml:space="preserve"> </w:t>
+        <w:t xml:space="preserve">32 </w:t>
       </w:r>
       <w:r>
         <w:rPr>
@@ -4928,185 +4793,10 @@
           <w:lang w:eastAsia="ru-RU"/>
         </w:rPr>
         <w:drawing>
-          <wp:inline distT="0" distB="0" distL="0" distR="0" wp14:anchorId="38D72DBD" wp14:editId="3202837A">
+          <wp:inline distT="0" distB="0" distL="0" distR="0" wp14:anchorId="725F23DC" wp14:editId="46EFA948">
             <wp:extent cx="6282466" cy="1786756"/>
             <wp:effectExtent l="0" t="0" r="4445" b="4445"/>
             <wp:docPr id="599" name="Рисунок 599"/>
-            <wp:cNvGraphicFramePr>
-              <a:graphicFrameLocks xmlns:a="http://schemas.openxmlformats.org/drawingml/2006/main" noChangeAspect="1"/>
-            </wp:cNvGraphicFramePr>
-            <a:graphic xmlns:a="http://schemas.openxmlformats.org/drawingml/2006/main">
-              <a:graphicData uri="http://schemas.openxmlformats.org/drawingml/2006/picture">
-                <pic:pic xmlns:pic="http://schemas.openxmlformats.org/drawingml/2006/picture">
-                  <pic:nvPicPr>
-                    <pic:cNvPr id="1" name=""/>
-                    <pic:cNvPicPr/>
-                  </pic:nvPicPr>
-                  <pic:blipFill>
-                    <a:blip r:embed="rId15"/>
-                    <a:stretch>
-                      <a:fillRect/>
-                    </a:stretch>
-                  </pic:blipFill>
-                  <pic:spPr>
-                    <a:xfrm>
-                      <a:off x="0" y="0"/>
-                      <a:ext cx="6313030" cy="1795448"/>
-                    </a:xfrm>
-                    <a:prstGeom prst="rect">
-                      <a:avLst/>
-                    </a:prstGeom>
-                  </pic:spPr>
-                </pic:pic>
-              </a:graphicData>
-            </a:graphic>
-          </wp:inline>
-        </w:drawing>
-      </w:r>
-    </w:p>
-    <w:p>
-      <w:pPr>
-        <w:ind w:left="-1418"/>
-        <w:jc w:val="both"/>
-        <w:rPr>
-          <w:rFonts w:ascii="Courier New" w:eastAsia="Courier New" w:hAnsi="Courier New" w:cs="Courier New"/>
-          <w:bCs/>
-          <w:sz w:val="28"/>
-          <w:szCs w:val="28"/>
-        </w:rPr>
-      </w:pPr>
-    </w:p>
-    <w:p>
-      <w:pPr>
-        <w:shd w:val="clear" w:color="auto" w:fill="A8D08D" w:themeFill="accent6" w:themeFillTint="99"/>
-        <w:ind w:left="-1418"/>
-        <w:jc w:val="both"/>
-        <w:rPr>
-          <w:rFonts w:ascii="Courier New" w:eastAsia="Courier New" w:hAnsi="Courier New" w:cs="Courier New"/>
-          <w:b/>
-          <w:sz w:val="28"/>
-          <w:szCs w:val="28"/>
-        </w:rPr>
-      </w:pPr>
-      <w:r>
-        <w:rPr>
-          <w:rFonts w:ascii="Courier New" w:eastAsia="Courier New" w:hAnsi="Courier New" w:cs="Courier New"/>
-          <w:b/>
-          <w:sz w:val="28"/>
-          <w:szCs w:val="28"/>
-        </w:rPr>
-        <w:lastRenderedPageBreak/>
-        <w:t xml:space="preserve">24. Назовите функцию COM-контейнера, которая вызывается OLE32 для получения указатель на фабрику классов.  </w:t>
-      </w:r>
-    </w:p>
-    <w:p>
-      <w:pPr>
-        <w:ind w:left="-1418"/>
-        <w:jc w:val="both"/>
-        <w:rPr>
-          <w:rFonts w:ascii="Courier New" w:eastAsia="Courier New" w:hAnsi="Courier New" w:cs="Courier New"/>
-          <w:b/>
-          <w:color w:val="FF0000"/>
-          <w:sz w:val="28"/>
-          <w:szCs w:val="28"/>
-          <w:highlight w:val="yellow"/>
-          <w:lang w:val="en-US"/>
-        </w:rPr>
-      </w:pPr>
-      <w:proofErr w:type="spellStart"/>
-      <w:r>
-        <w:rPr>
-          <w:rFonts w:ascii="Courier New" w:eastAsia="Courier New" w:hAnsi="Courier New" w:cs="Courier New"/>
-          <w:b/>
-          <w:color w:val="FF0000"/>
-          <w:sz w:val="28"/>
-          <w:szCs w:val="28"/>
-          <w:highlight w:val="yellow"/>
-          <w:lang w:val="en-US"/>
-        </w:rPr>
-        <w:t>CoGetClassObject</w:t>
-      </w:r>
-      <w:proofErr w:type="spellEnd"/>
-    </w:p>
-    <w:p>
-      <w:pPr>
-        <w:ind w:left="-1418"/>
-        <w:jc w:val="both"/>
-        <w:rPr>
-          <w:rFonts w:ascii="Courier New" w:eastAsia="Courier New" w:hAnsi="Courier New" w:cs="Courier New"/>
-          <w:b/>
-          <w:color w:val="FF0000"/>
-          <w:sz w:val="28"/>
-          <w:szCs w:val="28"/>
-          <w:highlight w:val="yellow"/>
-        </w:rPr>
-      </w:pPr>
-      <w:r>
-        <w:rPr>
-          <w:rFonts w:ascii="Courier New" w:eastAsia="Courier New" w:hAnsi="Courier New" w:cs="Courier New"/>
-          <w:b/>
-          <w:color w:val="FF0000"/>
-          <w:sz w:val="28"/>
-          <w:szCs w:val="28"/>
-          <w:highlight w:val="yellow"/>
-        </w:rPr>
-        <w:t>ЛИБО</w:t>
-      </w:r>
-    </w:p>
-    <w:p>
-      <w:pPr>
-        <w:ind w:left="-1418"/>
-        <w:jc w:val="both"/>
-        <w:rPr>
-          <w:rFonts w:ascii="Courier New" w:eastAsia="Courier New" w:hAnsi="Courier New" w:cs="Courier New"/>
-          <w:b/>
-          <w:color w:val="FF0000"/>
-          <w:sz w:val="28"/>
-          <w:szCs w:val="28"/>
-          <w:highlight w:val="yellow"/>
-          <w:lang w:val="en-US"/>
-        </w:rPr>
-      </w:pPr>
-      <w:proofErr w:type="spellStart"/>
-      <w:r>
-        <w:rPr>
-          <w:rFonts w:ascii="Courier New" w:eastAsia="Courier New" w:hAnsi="Courier New" w:cs="Courier New"/>
-          <w:b/>
-          <w:color w:val="FF0000"/>
-          <w:sz w:val="28"/>
-          <w:szCs w:val="28"/>
-          <w:highlight w:val="yellow"/>
-          <w:lang w:val="en-US"/>
-        </w:rPr>
-        <w:t>DllGetClassObject</w:t>
-      </w:r>
-      <w:proofErr w:type="spellEnd"/>
-    </w:p>
-    <w:p>
-      <w:pPr>
-        <w:ind w:left="-1418"/>
-        <w:jc w:val="both"/>
-        <w:rPr>
-          <w:rFonts w:ascii="Verdana" w:eastAsia="Verdana" w:hAnsi="Verdana" w:cs="Verdana"/>
-          <w:b/>
-          <w:color w:val="FF0000"/>
-          <w:sz w:val="18"/>
-          <w:szCs w:val="18"/>
-          <w:highlight w:val="yellow"/>
-          <w:shd w:val="clear" w:color="auto" w:fill="F4F4F4"/>
-          <w:lang w:val="en-US"/>
-        </w:rPr>
-      </w:pPr>
-      <w:r>
-        <w:rPr>
-          <w:noProof/>
-          <w:lang w:eastAsia="ru-RU"/>
-        </w:rPr>
-        <w:drawing>
-          <wp:inline distT="0" distB="0" distL="0" distR="0" wp14:anchorId="257AB4AA" wp14:editId="6F71B353">
-            <wp:extent cx="5610225" cy="2428875"/>
-            <wp:effectExtent l="0" t="0" r="9525" b="9525"/>
-            <wp:docPr id="603" name="Рисунок 603"/>
             <wp:cNvGraphicFramePr>
               <a:graphicFrameLocks xmlns:a="http://schemas.openxmlformats.org/drawingml/2006/main" noChangeAspect="1"/>
             </wp:cNvGraphicFramePr>
@@ -5126,7 +4816,7 @@
                   <pic:spPr>
                     <a:xfrm>
                       <a:off x="0" y="0"/>
-                      <a:ext cx="5610225" cy="2428875"/>
+                      <a:ext cx="6313030" cy="1795448"/>
                     </a:xfrm>
                     <a:prstGeom prst="rect">
                       <a:avLst/>
@@ -5141,10 +4831,11 @@
     </w:p>
     <w:p>
       <w:pPr>
-        <w:jc w:val="both"/>
-        <w:rPr>
-          <w:rFonts w:ascii="Courier New" w:eastAsia="Courier New" w:hAnsi="Courier New" w:cs="Courier New"/>
-          <w:b/>
+        <w:ind w:left="-1418"/>
+        <w:jc w:val="both"/>
+        <w:rPr>
+          <w:rFonts w:ascii="Courier New" w:eastAsia="Courier New" w:hAnsi="Courier New" w:cs="Courier New"/>
+          <w:bCs/>
           <w:sz w:val="28"/>
           <w:szCs w:val="28"/>
         </w:rPr>
@@ -5169,18 +4860,22 @@
           <w:sz w:val="28"/>
           <w:szCs w:val="28"/>
         </w:rPr>
-        <w:t>25. Назовите функцию фабрики классов, в которой создается объект компонента.</w:t>
-      </w:r>
-    </w:p>
-    <w:p>
-      <w:pPr>
-        <w:ind w:left="-1418"/>
-        <w:jc w:val="both"/>
-        <w:rPr>
-          <w:rFonts w:ascii="Courier New" w:eastAsia="Courier New" w:hAnsi="Courier New" w:cs="Courier New"/>
-          <w:b/>
-          <w:sz w:val="28"/>
-          <w:szCs w:val="28"/>
+        <w:lastRenderedPageBreak/>
+        <w:t xml:space="preserve">24. Назовите функцию COM-контейнера, которая вызывается OLE32 для получения указатель на фабрику классов.  </w:t>
+      </w:r>
+    </w:p>
+    <w:p>
+      <w:pPr>
+        <w:ind w:left="-1418"/>
+        <w:jc w:val="both"/>
+        <w:rPr>
+          <w:rFonts w:ascii="Courier New" w:eastAsia="Courier New" w:hAnsi="Courier New" w:cs="Courier New"/>
+          <w:b/>
+          <w:color w:val="FF0000"/>
+          <w:sz w:val="28"/>
+          <w:szCs w:val="28"/>
+          <w:highlight w:val="yellow"/>
+          <w:lang w:val="en-US"/>
         </w:rPr>
       </w:pPr>
       <w:proofErr w:type="spellStart"/>
@@ -5192,8 +4887,9 @@
           <w:sz w:val="28"/>
           <w:szCs w:val="28"/>
           <w:highlight w:val="yellow"/>
-        </w:rPr>
-        <w:t>CreateInstance</w:t>
+          <w:lang w:val="en-US"/>
+        </w:rPr>
+        <w:t>CoGetClassObject</w:t>
       </w:r>
       <w:proofErr w:type="spellEnd"/>
     </w:p>
@@ -5204,226 +4900,66 @@
         <w:rPr>
           <w:rFonts w:ascii="Courier New" w:eastAsia="Courier New" w:hAnsi="Courier New" w:cs="Courier New"/>
           <w:b/>
-          <w:sz w:val="28"/>
-          <w:szCs w:val="28"/>
-        </w:rPr>
-      </w:pPr>
-    </w:p>
-    <w:p>
-      <w:pPr>
-        <w:shd w:val="clear" w:color="auto" w:fill="A8D08D" w:themeFill="accent6" w:themeFillTint="99"/>
-        <w:ind w:left="-1418"/>
-        <w:jc w:val="both"/>
-        <w:rPr>
-          <w:rFonts w:ascii="Courier New" w:eastAsia="Courier New" w:hAnsi="Courier New" w:cs="Courier New"/>
-          <w:b/>
-          <w:sz w:val="28"/>
-          <w:szCs w:val="28"/>
-        </w:rPr>
-      </w:pPr>
-      <w:r>
-        <w:rPr>
-          <w:rFonts w:ascii="Courier New" w:eastAsia="Courier New" w:hAnsi="Courier New" w:cs="Courier New"/>
-          <w:b/>
-          <w:sz w:val="28"/>
-          <w:szCs w:val="28"/>
-        </w:rPr>
-        <w:t>26. Поясните назначение «счетчика экземпляров компонент». Где этот счетчик увеличивается и где уменьшается?</w:t>
-      </w:r>
-    </w:p>
-    <w:p>
-      <w:pPr>
-        <w:ind w:left="-1418"/>
-        <w:jc w:val="both"/>
-        <w:rPr>
-          <w:rFonts w:ascii="Courier New" w:eastAsia="Courier New" w:hAnsi="Courier New" w:cs="Courier New"/>
-          <w:bCs/>
-          <w:sz w:val="28"/>
-          <w:szCs w:val="28"/>
-        </w:rPr>
-      </w:pPr>
-      <w:r>
-        <w:rPr>
-          <w:rFonts w:ascii="Courier New" w:eastAsia="Courier New" w:hAnsi="Courier New" w:cs="Courier New"/>
-          <w:bCs/>
-          <w:sz w:val="28"/>
-          <w:szCs w:val="28"/>
-        </w:rPr>
-        <w:t xml:space="preserve">Показывает </w:t>
-      </w:r>
-      <w:r>
-        <w:rPr>
-          <w:rFonts w:ascii="Courier New" w:eastAsia="Courier New" w:hAnsi="Courier New" w:cs="Courier New"/>
-          <w:bCs/>
           <w:color w:val="FF0000"/>
           <w:sz w:val="28"/>
           <w:szCs w:val="28"/>
           <w:highlight w:val="yellow"/>
         </w:rPr>
-        <w:t>количество активных компонентов</w:t>
-      </w:r>
-    </w:p>
-    <w:p>
-      <w:pPr>
-        <w:ind w:left="-1418"/>
-        <w:jc w:val="both"/>
-        <w:rPr>
-          <w:rFonts w:ascii="Courier New" w:eastAsia="Courier New" w:hAnsi="Courier New" w:cs="Courier New"/>
-          <w:bCs/>
-          <w:sz w:val="28"/>
-          <w:szCs w:val="28"/>
-        </w:rPr>
-      </w:pPr>
-      <w:r>
-        <w:rPr>
-          <w:rFonts w:ascii="Courier New" w:eastAsia="Courier New" w:hAnsi="Courier New" w:cs="Courier New"/>
-          <w:bCs/>
-          <w:sz w:val="28"/>
-          <w:szCs w:val="28"/>
-        </w:rPr>
-        <w:t xml:space="preserve">Изменяется в </w:t>
-      </w:r>
-      <w:r>
-        <w:rPr>
-          <w:rFonts w:ascii="Courier New" w:eastAsia="Courier New" w:hAnsi="Courier New" w:cs="Courier New"/>
-          <w:bCs/>
+      </w:pPr>
+      <w:r>
+        <w:rPr>
+          <w:rFonts w:ascii="Courier New" w:eastAsia="Courier New" w:hAnsi="Courier New" w:cs="Courier New"/>
+          <w:b/>
           <w:color w:val="FF0000"/>
           <w:sz w:val="28"/>
           <w:szCs w:val="28"/>
           <w:highlight w:val="yellow"/>
         </w:rPr>
-        <w:t xml:space="preserve">конструкторе/деструкторе </w:t>
-      </w:r>
-      <w:r>
-        <w:rPr>
-          <w:rFonts w:ascii="Courier New" w:eastAsia="Courier New" w:hAnsi="Courier New" w:cs="Courier New"/>
-          <w:bCs/>
-          <w:sz w:val="28"/>
-          <w:szCs w:val="28"/>
-        </w:rPr>
-        <w:t>компонента</w:t>
-      </w:r>
-    </w:p>
-    <w:p>
-      <w:pPr>
-        <w:ind w:left="-1418"/>
-        <w:jc w:val="both"/>
-        <w:rPr>
-          <w:rFonts w:ascii="Courier New" w:eastAsia="Courier New" w:hAnsi="Courier New" w:cs="Courier New"/>
-          <w:bCs/>
-          <w:sz w:val="28"/>
-          <w:szCs w:val="28"/>
-        </w:rPr>
-      </w:pPr>
-    </w:p>
-    <w:p>
-      <w:pPr>
-        <w:shd w:val="clear" w:color="auto" w:fill="A8D08D" w:themeFill="accent6" w:themeFillTint="99"/>
-        <w:ind w:left="-1418"/>
-        <w:jc w:val="both"/>
-        <w:rPr>
-          <w:rFonts w:ascii="Courier New" w:eastAsia="Courier New" w:hAnsi="Courier New" w:cs="Courier New"/>
-          <w:b/>
-          <w:sz w:val="28"/>
-          <w:szCs w:val="28"/>
-        </w:rPr>
-      </w:pPr>
-      <w:r>
-        <w:rPr>
-          <w:rFonts w:ascii="Courier New" w:eastAsia="Courier New" w:hAnsi="Courier New" w:cs="Courier New"/>
-          <w:b/>
-          <w:sz w:val="28"/>
-          <w:szCs w:val="28"/>
-        </w:rPr>
-        <w:t>27. Назовите условие, при котором объект компонента удаляется.</w:t>
-      </w:r>
-    </w:p>
-    <w:p>
-      <w:pPr>
-        <w:ind w:left="-1418"/>
-        <w:jc w:val="both"/>
-        <w:rPr>
-          <w:rFonts w:ascii="Courier New" w:eastAsia="Courier New" w:hAnsi="Courier New" w:cs="Courier New"/>
-          <w:b/>
-          <w:sz w:val="28"/>
-          <w:szCs w:val="28"/>
-        </w:rPr>
-      </w:pPr>
-    </w:p>
-    <w:p>
-      <w:pPr>
-        <w:ind w:left="-1418"/>
-        <w:jc w:val="both"/>
-        <w:rPr>
-          <w:rFonts w:ascii="Courier New" w:eastAsia="Courier New" w:hAnsi="Courier New" w:cs="Courier New"/>
-          <w:bCs/>
-          <w:sz w:val="28"/>
-          <w:szCs w:val="28"/>
-        </w:rPr>
-      </w:pPr>
-      <w:r>
-        <w:rPr>
-          <w:rFonts w:ascii="Courier New" w:eastAsia="Courier New" w:hAnsi="Courier New" w:cs="Courier New"/>
-          <w:bCs/>
-          <w:sz w:val="28"/>
-          <w:szCs w:val="28"/>
-        </w:rPr>
-        <w:t>счетчик ссылок на интерфейс == 0</w:t>
-      </w:r>
-    </w:p>
-    <w:p>
-      <w:pPr>
-        <w:ind w:left="-1418"/>
-        <w:jc w:val="both"/>
-        <w:rPr>
-          <w:rFonts w:ascii="Courier New" w:eastAsia="Courier New" w:hAnsi="Courier New" w:cs="Courier New"/>
-          <w:bCs/>
-          <w:sz w:val="28"/>
-          <w:szCs w:val="28"/>
-        </w:rPr>
-      </w:pPr>
-      <w:r>
-        <w:rPr>
-          <w:rFonts w:ascii="Courier New" w:eastAsia="Courier New" w:hAnsi="Courier New" w:cs="Courier New"/>
-          <w:bCs/>
-          <w:sz w:val="28"/>
-          <w:szCs w:val="28"/>
-        </w:rPr>
-        <w:t>счетчик экземпляров компонента == 0</w:t>
-      </w:r>
-    </w:p>
-    <w:p>
-      <w:pPr>
-        <w:ind w:left="-1418"/>
-        <w:jc w:val="both"/>
-        <w:rPr>
-          <w:rFonts w:ascii="Courier New" w:eastAsia="Courier New" w:hAnsi="Courier New" w:cs="Courier New"/>
-          <w:bCs/>
+        <w:t>ЛИБО</w:t>
+      </w:r>
+    </w:p>
+    <w:p>
+      <w:pPr>
+        <w:ind w:left="-1418"/>
+        <w:jc w:val="both"/>
+        <w:rPr>
+          <w:rFonts w:ascii="Courier New" w:eastAsia="Courier New" w:hAnsi="Courier New" w:cs="Courier New"/>
+          <w:b/>
           <w:color w:val="FF0000"/>
           <w:sz w:val="28"/>
           <w:szCs w:val="28"/>
-        </w:rPr>
-      </w:pPr>
-      <w:r>
-        <w:rPr>
-          <w:rFonts w:ascii="Courier New" w:eastAsia="Courier New" w:hAnsi="Courier New" w:cs="Courier New"/>
-          <w:bCs/>
+          <w:highlight w:val="yellow"/>
+          <w:lang w:val="en-US"/>
+        </w:rPr>
+      </w:pPr>
+      <w:proofErr w:type="spellStart"/>
+      <w:r>
+        <w:rPr>
+          <w:rFonts w:ascii="Courier New" w:eastAsia="Courier New" w:hAnsi="Courier New" w:cs="Courier New"/>
+          <w:b/>
           <w:color w:val="FF0000"/>
           <w:sz w:val="28"/>
           <w:szCs w:val="28"/>
-        </w:rPr>
-        <w:t xml:space="preserve">счетчик блокировок сервера == 0 </w:t>
-      </w:r>
-    </w:p>
-    <w:p>
-      <w:pPr>
-        <w:ind w:left="-1418"/>
-        <w:jc w:val="both"/>
-        <w:rPr>
-          <w:rFonts w:ascii="Courier New" w:eastAsia="Courier New" w:hAnsi="Courier New" w:cs="Courier New"/>
-          <w:bCs/>
-          <w:sz w:val="28"/>
-          <w:szCs w:val="28"/>
+          <w:highlight w:val="yellow"/>
+          <w:lang w:val="en-US"/>
+        </w:rPr>
+        <w:t>DllGetClassObject</w:t>
+      </w:r>
+      <w:proofErr w:type="spellEnd"/>
+    </w:p>
+    <w:p>
+      <w:pPr>
+        <w:ind w:left="-1418"/>
+        <w:jc w:val="both"/>
+        <w:rPr>
+          <w:rFonts w:ascii="Verdana" w:eastAsia="Verdana" w:hAnsi="Verdana" w:cs="Verdana"/>
+          <w:b/>
+          <w:color w:val="FF0000"/>
+          <w:sz w:val="18"/>
+          <w:szCs w:val="18"/>
+          <w:highlight w:val="yellow"/>
+          <w:shd w:val="clear" w:color="auto" w:fill="F4F4F4"/>
+          <w:lang w:val="en-US"/>
         </w:rPr>
       </w:pPr>
       <w:r>
@@ -5431,12 +4967,11 @@
           <w:noProof/>
           <w:lang w:eastAsia="ru-RU"/>
         </w:rPr>
-        <w:lastRenderedPageBreak/>
         <w:drawing>
-          <wp:inline distT="0" distB="0" distL="0" distR="0" wp14:anchorId="77F9619F" wp14:editId="35231550">
-            <wp:extent cx="5638800" cy="2695575"/>
-            <wp:effectExtent l="0" t="0" r="0" b="9525"/>
-            <wp:docPr id="601" name="Рисунок 601"/>
+          <wp:inline distT="0" distB="0" distL="0" distR="0" wp14:anchorId="733DFA75" wp14:editId="2BBE4966">
+            <wp:extent cx="5610225" cy="2428875"/>
+            <wp:effectExtent l="0" t="0" r="9525" b="9525"/>
+            <wp:docPr id="603" name="Рисунок 603"/>
             <wp:cNvGraphicFramePr>
               <a:graphicFrameLocks xmlns:a="http://schemas.openxmlformats.org/drawingml/2006/main" noChangeAspect="1"/>
             </wp:cNvGraphicFramePr>
@@ -5456,6 +4991,336 @@
                   <pic:spPr>
                     <a:xfrm>
                       <a:off x="0" y="0"/>
+                      <a:ext cx="5610225" cy="2428875"/>
+                    </a:xfrm>
+                    <a:prstGeom prst="rect">
+                      <a:avLst/>
+                    </a:prstGeom>
+                  </pic:spPr>
+                </pic:pic>
+              </a:graphicData>
+            </a:graphic>
+          </wp:inline>
+        </w:drawing>
+      </w:r>
+    </w:p>
+    <w:p>
+      <w:pPr>
+        <w:jc w:val="both"/>
+        <w:rPr>
+          <w:rFonts w:ascii="Courier New" w:eastAsia="Courier New" w:hAnsi="Courier New" w:cs="Courier New"/>
+          <w:b/>
+          <w:sz w:val="28"/>
+          <w:szCs w:val="28"/>
+        </w:rPr>
+      </w:pPr>
+    </w:p>
+    <w:p>
+      <w:pPr>
+        <w:shd w:val="clear" w:color="auto" w:fill="A8D08D" w:themeFill="accent6" w:themeFillTint="99"/>
+        <w:ind w:left="-1418"/>
+        <w:jc w:val="both"/>
+        <w:rPr>
+          <w:rFonts w:ascii="Courier New" w:eastAsia="Courier New" w:hAnsi="Courier New" w:cs="Courier New"/>
+          <w:b/>
+          <w:sz w:val="28"/>
+          <w:szCs w:val="28"/>
+        </w:rPr>
+      </w:pPr>
+      <w:r>
+        <w:rPr>
+          <w:rFonts w:ascii="Courier New" w:eastAsia="Courier New" w:hAnsi="Courier New" w:cs="Courier New"/>
+          <w:b/>
+          <w:sz w:val="28"/>
+          <w:szCs w:val="28"/>
+        </w:rPr>
+        <w:t>25. Назовите функцию фабрики классов, в которой создается объект компонента.</w:t>
+      </w:r>
+    </w:p>
+    <w:p>
+      <w:pPr>
+        <w:ind w:left="-1418"/>
+        <w:jc w:val="both"/>
+        <w:rPr>
+          <w:rFonts w:ascii="Courier New" w:eastAsia="Courier New" w:hAnsi="Courier New" w:cs="Courier New"/>
+          <w:b/>
+          <w:sz w:val="28"/>
+          <w:szCs w:val="28"/>
+        </w:rPr>
+      </w:pPr>
+      <w:proofErr w:type="spellStart"/>
+      <w:r>
+        <w:rPr>
+          <w:rFonts w:ascii="Courier New" w:eastAsia="Courier New" w:hAnsi="Courier New" w:cs="Courier New"/>
+          <w:b/>
+          <w:color w:val="FF0000"/>
+          <w:sz w:val="28"/>
+          <w:szCs w:val="28"/>
+          <w:highlight w:val="yellow"/>
+        </w:rPr>
+        <w:t>CreateInstance</w:t>
+      </w:r>
+      <w:proofErr w:type="spellEnd"/>
+    </w:p>
+    <w:p>
+      <w:pPr>
+        <w:ind w:left="-1418"/>
+        <w:jc w:val="both"/>
+        <w:rPr>
+          <w:rFonts w:ascii="Courier New" w:eastAsia="Courier New" w:hAnsi="Courier New" w:cs="Courier New"/>
+          <w:b/>
+          <w:sz w:val="28"/>
+          <w:szCs w:val="28"/>
+        </w:rPr>
+      </w:pPr>
+    </w:p>
+    <w:p>
+      <w:pPr>
+        <w:shd w:val="clear" w:color="auto" w:fill="A8D08D" w:themeFill="accent6" w:themeFillTint="99"/>
+        <w:ind w:left="-1418"/>
+        <w:jc w:val="both"/>
+        <w:rPr>
+          <w:rFonts w:ascii="Courier New" w:eastAsia="Courier New" w:hAnsi="Courier New" w:cs="Courier New"/>
+          <w:b/>
+          <w:sz w:val="28"/>
+          <w:szCs w:val="28"/>
+        </w:rPr>
+      </w:pPr>
+      <w:r>
+        <w:rPr>
+          <w:rFonts w:ascii="Courier New" w:eastAsia="Courier New" w:hAnsi="Courier New" w:cs="Courier New"/>
+          <w:b/>
+          <w:sz w:val="28"/>
+          <w:szCs w:val="28"/>
+        </w:rPr>
+        <w:t>26. Поясните назначение «счетчика экземпляров компонент». Где этот счетчик увеличивается и где уменьшается?</w:t>
+      </w:r>
+    </w:p>
+    <w:p>
+      <w:pPr>
+        <w:ind w:left="-1418"/>
+        <w:jc w:val="both"/>
+        <w:rPr>
+          <w:rFonts w:ascii="Courier New" w:eastAsia="Courier New" w:hAnsi="Courier New" w:cs="Courier New"/>
+          <w:bCs/>
+          <w:sz w:val="28"/>
+          <w:szCs w:val="28"/>
+        </w:rPr>
+      </w:pPr>
+      <w:r>
+        <w:rPr>
+          <w:rFonts w:ascii="Courier New" w:eastAsia="Courier New" w:hAnsi="Courier New" w:cs="Courier New"/>
+          <w:bCs/>
+          <w:sz w:val="28"/>
+          <w:szCs w:val="28"/>
+        </w:rPr>
+        <w:t xml:space="preserve">Показывает </w:t>
+      </w:r>
+      <w:r>
+        <w:rPr>
+          <w:rFonts w:ascii="Courier New" w:eastAsia="Courier New" w:hAnsi="Courier New" w:cs="Courier New"/>
+          <w:bCs/>
+          <w:color w:val="FF0000"/>
+          <w:sz w:val="28"/>
+          <w:szCs w:val="28"/>
+          <w:highlight w:val="yellow"/>
+        </w:rPr>
+        <w:t>количество активных компонентов</w:t>
+      </w:r>
+    </w:p>
+    <w:p>
+      <w:pPr>
+        <w:ind w:left="-1418"/>
+        <w:jc w:val="both"/>
+        <w:rPr>
+          <w:rFonts w:ascii="Courier New" w:eastAsia="Courier New" w:hAnsi="Courier New" w:cs="Courier New"/>
+          <w:bCs/>
+          <w:sz w:val="28"/>
+          <w:szCs w:val="28"/>
+        </w:rPr>
+      </w:pPr>
+      <w:r>
+        <w:rPr>
+          <w:rFonts w:ascii="Courier New" w:eastAsia="Courier New" w:hAnsi="Courier New" w:cs="Courier New"/>
+          <w:bCs/>
+          <w:sz w:val="28"/>
+          <w:szCs w:val="28"/>
+        </w:rPr>
+        <w:t xml:space="preserve">Изменяется в </w:t>
+      </w:r>
+      <w:r>
+        <w:rPr>
+          <w:rFonts w:ascii="Courier New" w:eastAsia="Courier New" w:hAnsi="Courier New" w:cs="Courier New"/>
+          <w:bCs/>
+          <w:color w:val="FF0000"/>
+          <w:sz w:val="28"/>
+          <w:szCs w:val="28"/>
+          <w:highlight w:val="yellow"/>
+        </w:rPr>
+        <w:t xml:space="preserve">конструкторе/деструкторе </w:t>
+      </w:r>
+      <w:r>
+        <w:rPr>
+          <w:rFonts w:ascii="Courier New" w:eastAsia="Courier New" w:hAnsi="Courier New" w:cs="Courier New"/>
+          <w:bCs/>
+          <w:sz w:val="28"/>
+          <w:szCs w:val="28"/>
+        </w:rPr>
+        <w:t>компонента</w:t>
+      </w:r>
+    </w:p>
+    <w:p>
+      <w:pPr>
+        <w:ind w:left="-1418"/>
+        <w:jc w:val="both"/>
+        <w:rPr>
+          <w:rFonts w:ascii="Courier New" w:eastAsia="Courier New" w:hAnsi="Courier New" w:cs="Courier New"/>
+          <w:bCs/>
+          <w:sz w:val="28"/>
+          <w:szCs w:val="28"/>
+        </w:rPr>
+      </w:pPr>
+    </w:p>
+    <w:p>
+      <w:pPr>
+        <w:shd w:val="clear" w:color="auto" w:fill="A8D08D" w:themeFill="accent6" w:themeFillTint="99"/>
+        <w:ind w:left="-1418"/>
+        <w:jc w:val="both"/>
+        <w:rPr>
+          <w:rFonts w:ascii="Courier New" w:eastAsia="Courier New" w:hAnsi="Courier New" w:cs="Courier New"/>
+          <w:b/>
+          <w:sz w:val="28"/>
+          <w:szCs w:val="28"/>
+        </w:rPr>
+      </w:pPr>
+      <w:r>
+        <w:rPr>
+          <w:rFonts w:ascii="Courier New" w:eastAsia="Courier New" w:hAnsi="Courier New" w:cs="Courier New"/>
+          <w:b/>
+          <w:sz w:val="28"/>
+          <w:szCs w:val="28"/>
+        </w:rPr>
+        <w:t>27. Назовите условие, при котором объект компонента удаляется.</w:t>
+      </w:r>
+    </w:p>
+    <w:p>
+      <w:pPr>
+        <w:ind w:left="-1418"/>
+        <w:jc w:val="both"/>
+        <w:rPr>
+          <w:rFonts w:ascii="Courier New" w:eastAsia="Courier New" w:hAnsi="Courier New" w:cs="Courier New"/>
+          <w:b/>
+          <w:sz w:val="28"/>
+          <w:szCs w:val="28"/>
+        </w:rPr>
+      </w:pPr>
+    </w:p>
+    <w:p>
+      <w:pPr>
+        <w:ind w:left="-1418"/>
+        <w:jc w:val="both"/>
+        <w:rPr>
+          <w:rFonts w:ascii="Courier New" w:eastAsia="Courier New" w:hAnsi="Courier New" w:cs="Courier New"/>
+          <w:bCs/>
+          <w:sz w:val="28"/>
+          <w:szCs w:val="28"/>
+        </w:rPr>
+      </w:pPr>
+      <w:r>
+        <w:rPr>
+          <w:rFonts w:ascii="Courier New" w:eastAsia="Courier New" w:hAnsi="Courier New" w:cs="Courier New"/>
+          <w:bCs/>
+          <w:sz w:val="28"/>
+          <w:szCs w:val="28"/>
+        </w:rPr>
+        <w:t>счетчик ссылок на интерфейс == 0</w:t>
+      </w:r>
+    </w:p>
+    <w:p>
+      <w:pPr>
+        <w:ind w:left="-1418"/>
+        <w:jc w:val="both"/>
+        <w:rPr>
+          <w:rFonts w:ascii="Courier New" w:eastAsia="Courier New" w:hAnsi="Courier New" w:cs="Courier New"/>
+          <w:bCs/>
+          <w:sz w:val="28"/>
+          <w:szCs w:val="28"/>
+        </w:rPr>
+      </w:pPr>
+      <w:r>
+        <w:rPr>
+          <w:rFonts w:ascii="Courier New" w:eastAsia="Courier New" w:hAnsi="Courier New" w:cs="Courier New"/>
+          <w:bCs/>
+          <w:sz w:val="28"/>
+          <w:szCs w:val="28"/>
+        </w:rPr>
+        <w:t>счетчик экземпляров компонента == 0</w:t>
+      </w:r>
+    </w:p>
+    <w:p>
+      <w:pPr>
+        <w:ind w:left="-1418"/>
+        <w:jc w:val="both"/>
+        <w:rPr>
+          <w:rFonts w:ascii="Courier New" w:eastAsia="Courier New" w:hAnsi="Courier New" w:cs="Courier New"/>
+          <w:bCs/>
+          <w:color w:val="FF0000"/>
+          <w:sz w:val="28"/>
+          <w:szCs w:val="28"/>
+        </w:rPr>
+      </w:pPr>
+      <w:r>
+        <w:rPr>
+          <w:rFonts w:ascii="Courier New" w:eastAsia="Courier New" w:hAnsi="Courier New" w:cs="Courier New"/>
+          <w:bCs/>
+          <w:color w:val="FF0000"/>
+          <w:sz w:val="28"/>
+          <w:szCs w:val="28"/>
+        </w:rPr>
+        <w:t xml:space="preserve">счетчик блокировок сервера == 0 </w:t>
+      </w:r>
+    </w:p>
+    <w:p>
+      <w:pPr>
+        <w:ind w:left="-1418"/>
+        <w:jc w:val="both"/>
+        <w:rPr>
+          <w:rFonts w:ascii="Courier New" w:eastAsia="Courier New" w:hAnsi="Courier New" w:cs="Courier New"/>
+          <w:bCs/>
+          <w:sz w:val="28"/>
+          <w:szCs w:val="28"/>
+        </w:rPr>
+      </w:pPr>
+      <w:r>
+        <w:rPr>
+          <w:noProof/>
+          <w:lang w:eastAsia="ru-RU"/>
+        </w:rPr>
+        <w:lastRenderedPageBreak/>
+        <w:drawing>
+          <wp:inline distT="0" distB="0" distL="0" distR="0" wp14:anchorId="3E12A14D" wp14:editId="6BC2D93E">
+            <wp:extent cx="5638800" cy="2695575"/>
+            <wp:effectExtent l="0" t="0" r="0" b="9525"/>
+            <wp:docPr id="601" name="Рисунок 601"/>
+            <wp:cNvGraphicFramePr>
+              <a:graphicFrameLocks xmlns:a="http://schemas.openxmlformats.org/drawingml/2006/main" noChangeAspect="1"/>
+            </wp:cNvGraphicFramePr>
+            <a:graphic xmlns:a="http://schemas.openxmlformats.org/drawingml/2006/main">
+              <a:graphicData uri="http://schemas.openxmlformats.org/drawingml/2006/picture">
+                <pic:pic xmlns:pic="http://schemas.openxmlformats.org/drawingml/2006/picture">
+                  <pic:nvPicPr>
+                    <pic:cNvPr id="1" name=""/>
+                    <pic:cNvPicPr/>
+                  </pic:nvPicPr>
+                  <pic:blipFill>
+                    <a:blip r:embed="rId18"/>
+                    <a:stretch>
+                      <a:fillRect/>
+                    </a:stretch>
+                  </pic:blipFill>
+                  <pic:spPr>
+                    <a:xfrm>
+                      <a:off x="0" y="0"/>
                       <a:ext cx="5638800" cy="2695575"/>
                     </a:xfrm>
                     <a:prstGeom prst="rect">
@@ -5647,8 +5512,6 @@
         </w:rPr>
         <w:t>) разрешает</w:t>
       </w:r>
-      <w:bookmarkStart w:id="0" w:name="_GoBack"/>
-      <w:bookmarkEnd w:id="0"/>
     </w:p>
     <w:sectPr>
       <w:pgSz w:w="11906" w:h="16838"/>
@@ -5661,7 +5524,7 @@
 </file>
 
 <file path=word/styles.xml><?xml version="1.0" encoding="utf-8"?>
-<w:styles xmlns:mc="http://schemas.openxmlformats.org/markup-compatibility/2006" xmlns:r="http://schemas.openxmlformats.org/officeDocument/2006/relationships" xmlns:w="http://schemas.openxmlformats.org/wordprocessingml/2006/main" xmlns:w14="http://schemas.microsoft.com/office/word/2010/wordml" xmlns:w15="http://schemas.microsoft.com/office/word/2012/wordml" mc:Ignorable="w14 w15">
+<w:styles xmlns:mc="http://schemas.openxmlformats.org/markup-compatibility/2006" xmlns:r="http://schemas.openxmlformats.org/officeDocument/2006/relationships" xmlns:w="http://schemas.openxmlformats.org/wordprocessingml/2006/main" xmlns:w14="http://schemas.microsoft.com/office/word/2010/wordml" xmlns:w15="http://schemas.microsoft.com/office/word/2012/wordml" xmlns:w16cex="http://schemas.microsoft.com/office/word/2018/wordml/cex" xmlns:w16cid="http://schemas.microsoft.com/office/word/2016/wordml/cid" xmlns:w16="http://schemas.microsoft.com/office/word/2018/wordml" xmlns:w16sdtdh="http://schemas.microsoft.com/office/word/2020/wordml/sdtdatahash" xmlns:w16se="http://schemas.microsoft.com/office/word/2015/wordml/symex" mc:Ignorable="w14 w15 w16se w16cid w16 w16cex w16sdtdh">
   <w:docDefaults>
     <w:rPrDefault>
       <w:rPr>
@@ -5677,7 +5540,7 @@
       </w:pPr>
     </w:pPrDefault>
   </w:docDefaults>
-  <w:latentStyles w:defLockedState="0" w:defUIPriority="99" w:defSemiHidden="0" w:defUnhideWhenUsed="0" w:defQFormat="0" w:count="371">
+  <w:latentStyles w:defLockedState="0" w:defUIPriority="99" w:defSemiHidden="0" w:defUnhideWhenUsed="0" w:defQFormat="0" w:count="376">
     <w:lsdException w:name="Normal" w:uiPriority="0" w:qFormat="1"/>
     <w:lsdException w:name="heading 1" w:uiPriority="9" w:qFormat="1"/>
     <w:lsdException w:name="heading 2" w:semiHidden="1" w:uiPriority="9" w:unhideWhenUsed="1" w:qFormat="1"/>
@@ -5783,7 +5646,6 @@
     <w:lsdException w:name="HTML Sample" w:semiHidden="1" w:unhideWhenUsed="1"/>
     <w:lsdException w:name="HTML Typewriter" w:semiHidden="1" w:unhideWhenUsed="1"/>
     <w:lsdException w:name="HTML Variable" w:semiHidden="1" w:unhideWhenUsed="1"/>
-    <w:lsdException w:name="Normal Table" w:semiHidden="1" w:unhideWhenUsed="1"/>
     <w:lsdException w:name="annotation subject" w:semiHidden="1" w:unhideWhenUsed="1"/>
     <w:lsdException w:name="No List" w:semiHidden="1" w:unhideWhenUsed="1"/>
     <w:lsdException w:name="Outline List 1" w:semiHidden="1" w:unhideWhenUsed="1"/>
@@ -5826,11 +5688,8 @@
     <w:lsdException w:name="Table Contemporary" w:semiHidden="1" w:unhideWhenUsed="1"/>
     <w:lsdException w:name="Table Elegant" w:semiHidden="1" w:unhideWhenUsed="1"/>
     <w:lsdException w:name="Table Professional" w:semiHidden="1" w:unhideWhenUsed="1"/>
-    <w:lsdException w:name="Table Subtle 1" w:semiHidden="1" w:unhideWhenUsed="1"/>
     <w:lsdException w:name="Table Subtle 2" w:semiHidden="1" w:unhideWhenUsed="1"/>
     <w:lsdException w:name="Table Web 1" w:semiHidden="1" w:unhideWhenUsed="1"/>
-    <w:lsdException w:name="Table Web 2" w:semiHidden="1" w:unhideWhenUsed="1"/>
-    <w:lsdException w:name="Table Web 3" w:semiHidden="1" w:unhideWhenUsed="1"/>
     <w:lsdException w:name="Balloon Text" w:semiHidden="1" w:unhideWhenUsed="1"/>
     <w:lsdException w:name="Table Grid" w:uiPriority="39"/>
     <w:lsdException w:name="Table Theme" w:semiHidden="1" w:unhideWhenUsed="1"/>
@@ -6049,16 +5908,21 @@
     <w:lsdException w:name="List Table 5 Dark Accent 6" w:uiPriority="50"/>
     <w:lsdException w:name="List Table 6 Colorful Accent 6" w:uiPriority="51"/>
     <w:lsdException w:name="List Table 7 Colorful Accent 6" w:uiPriority="52"/>
+    <w:lsdException w:name="Mention" w:semiHidden="1" w:unhideWhenUsed="1"/>
+    <w:lsdException w:name="Smart Hyperlink" w:semiHidden="1" w:unhideWhenUsed="1"/>
+    <w:lsdException w:name="Hashtag" w:semiHidden="1" w:unhideWhenUsed="1"/>
+    <w:lsdException w:name="Unresolved Mention" w:semiHidden="1" w:unhideWhenUsed="1"/>
+    <w:lsdException w:name="Smart Link" w:semiHidden="1" w:unhideWhenUsed="1"/>
   </w:latentStyles>
-  <w:style w:type="paragraph" w:default="1" w:styleId="a">
+  <w:style w:type="paragraph" w:default="1" w:styleId="Normal">
     <w:name w:val="Normal"/>
     <w:qFormat/>
     <w:rsid w:val="004363E4"/>
   </w:style>
-  <w:style w:type="paragraph" w:styleId="3">
+  <w:style w:type="paragraph" w:styleId="Heading3">
     <w:name w:val="heading 3"/>
-    <w:basedOn w:val="a"/>
-    <w:link w:val="30"/>
+    <w:basedOn w:val="Normal"/>
+    <w:link w:val="Heading3Char"/>
     <w:uiPriority w:val="9"/>
     <w:qFormat/>
     <w:rsid w:val="004363E4"/>
@@ -6075,13 +5939,13 @@
       <w:lang w:eastAsia="ru-RU"/>
     </w:rPr>
   </w:style>
-  <w:style w:type="character" w:default="1" w:styleId="a0">
+  <w:style w:type="character" w:default="1" w:styleId="DefaultParagraphFont">
     <w:name w:val="Default Paragraph Font"/>
     <w:uiPriority w:val="1"/>
     <w:semiHidden/>
     <w:unhideWhenUsed/>
   </w:style>
-  <w:style w:type="table" w:default="1" w:styleId="a1">
+  <w:style w:type="table" w:default="1" w:styleId="TableNormal">
     <w:name w:val="Normal Table"/>
     <w:uiPriority w:val="99"/>
     <w:semiHidden/>
@@ -6096,16 +5960,16 @@
       </w:tblCellMar>
     </w:tblPr>
   </w:style>
-  <w:style w:type="numbering" w:default="1" w:styleId="a2">
+  <w:style w:type="numbering" w:default="1" w:styleId="NoList">
     <w:name w:val="No List"/>
     <w:uiPriority w:val="99"/>
     <w:semiHidden/>
     <w:unhideWhenUsed/>
   </w:style>
-  <w:style w:type="character" w:customStyle="1" w:styleId="30">
-    <w:name w:val="Заголовок 3 Знак"/>
-    <w:basedOn w:val="a0"/>
-    <w:link w:val="3"/>
+  <w:style w:type="character" w:customStyle="1" w:styleId="Heading3Char">
+    <w:name w:val="Heading 3 Char"/>
+    <w:basedOn w:val="DefaultParagraphFont"/>
+    <w:link w:val="Heading3"/>
     <w:uiPriority w:val="9"/>
     <w:rsid w:val="004363E4"/>
     <w:rPr>
@@ -6119,7 +5983,7 @@
   </w:style>
   <w:style w:type="character" w:customStyle="1" w:styleId="mw-headline">
     <w:name w:val="mw-headline"/>
-    <w:basedOn w:val="a0"/>
+    <w:basedOn w:val="DefaultParagraphFont"/>
     <w:rsid w:val="004363E4"/>
   </w:style>
 </w:styles>

</xml_diff>